<commit_message>
Added a template for the final report
</commit_message>
<xml_diff>
--- a/final_report_rough.docx
+++ b/final_report_rough.docx
@@ -676,7 +676,7 @@
         <w:pStyle w:val="ListParagraph"/>
         <w:numPr>
           <w:ilvl w:val="0"/>
-          <w:numId w:val="25"/>
+          <w:numId w:val="28"/>
         </w:numPr>
       </w:pPr>
     </w:p>
@@ -2059,6 +2059,119 @@
     </w:lvl>
   </w:abstractNum>
   <w:abstractNum w:abstractNumId="7" w15:restartNumberingAfterBreak="0">
+    <w:nsid w:val="1EDD2A19"/>
+    <w:multiLevelType w:val="hybridMultilevel"/>
+    <w:tmpl w:val="5378A614"/>
+    <w:lvl w:ilvl="0" w:tplc="08090001">
+      <w:start w:val="1"/>
+      <w:numFmt w:val="bullet"/>
+      <w:lvlText w:val=""/>
+      <w:lvlJc w:val="left"/>
+      <w:pPr>
+        <w:ind w:left="720" w:hanging="360"/>
+      </w:pPr>
+      <w:rPr>
+        <w:rFonts w:ascii="Symbol" w:hAnsi="Symbol" w:hint="default"/>
+      </w:rPr>
+    </w:lvl>
+    <w:lvl w:ilvl="1" w:tplc="08090003" w:tentative="1">
+      <w:start w:val="1"/>
+      <w:numFmt w:val="bullet"/>
+      <w:lvlText w:val="o"/>
+      <w:lvlJc w:val="left"/>
+      <w:pPr>
+        <w:ind w:left="1440" w:hanging="360"/>
+      </w:pPr>
+      <w:rPr>
+        <w:rFonts w:ascii="Courier New" w:hAnsi="Courier New" w:cs="Courier New" w:hint="default"/>
+      </w:rPr>
+    </w:lvl>
+    <w:lvl w:ilvl="2" w:tplc="08090005" w:tentative="1">
+      <w:start w:val="1"/>
+      <w:numFmt w:val="bullet"/>
+      <w:lvlText w:val=""/>
+      <w:lvlJc w:val="left"/>
+      <w:pPr>
+        <w:ind w:left="2160" w:hanging="360"/>
+      </w:pPr>
+      <w:rPr>
+        <w:rFonts w:ascii="Wingdings" w:hAnsi="Wingdings" w:hint="default"/>
+      </w:rPr>
+    </w:lvl>
+    <w:lvl w:ilvl="3" w:tplc="08090001" w:tentative="1">
+      <w:start w:val="1"/>
+      <w:numFmt w:val="bullet"/>
+      <w:lvlText w:val=""/>
+      <w:lvlJc w:val="left"/>
+      <w:pPr>
+        <w:ind w:left="2880" w:hanging="360"/>
+      </w:pPr>
+      <w:rPr>
+        <w:rFonts w:ascii="Symbol" w:hAnsi="Symbol" w:hint="default"/>
+      </w:rPr>
+    </w:lvl>
+    <w:lvl w:ilvl="4" w:tplc="08090003" w:tentative="1">
+      <w:start w:val="1"/>
+      <w:numFmt w:val="bullet"/>
+      <w:lvlText w:val="o"/>
+      <w:lvlJc w:val="left"/>
+      <w:pPr>
+        <w:ind w:left="3600" w:hanging="360"/>
+      </w:pPr>
+      <w:rPr>
+        <w:rFonts w:ascii="Courier New" w:hAnsi="Courier New" w:cs="Courier New" w:hint="default"/>
+      </w:rPr>
+    </w:lvl>
+    <w:lvl w:ilvl="5" w:tplc="08090005" w:tentative="1">
+      <w:start w:val="1"/>
+      <w:numFmt w:val="bullet"/>
+      <w:lvlText w:val=""/>
+      <w:lvlJc w:val="left"/>
+      <w:pPr>
+        <w:ind w:left="4320" w:hanging="360"/>
+      </w:pPr>
+      <w:rPr>
+        <w:rFonts w:ascii="Wingdings" w:hAnsi="Wingdings" w:hint="default"/>
+      </w:rPr>
+    </w:lvl>
+    <w:lvl w:ilvl="6" w:tplc="08090001" w:tentative="1">
+      <w:start w:val="1"/>
+      <w:numFmt w:val="bullet"/>
+      <w:lvlText w:val=""/>
+      <w:lvlJc w:val="left"/>
+      <w:pPr>
+        <w:ind w:left="5040" w:hanging="360"/>
+      </w:pPr>
+      <w:rPr>
+        <w:rFonts w:ascii="Symbol" w:hAnsi="Symbol" w:hint="default"/>
+      </w:rPr>
+    </w:lvl>
+    <w:lvl w:ilvl="7" w:tplc="08090003" w:tentative="1">
+      <w:start w:val="1"/>
+      <w:numFmt w:val="bullet"/>
+      <w:lvlText w:val="o"/>
+      <w:lvlJc w:val="left"/>
+      <w:pPr>
+        <w:ind w:left="5760" w:hanging="360"/>
+      </w:pPr>
+      <w:rPr>
+        <w:rFonts w:ascii="Courier New" w:hAnsi="Courier New" w:cs="Courier New" w:hint="default"/>
+      </w:rPr>
+    </w:lvl>
+    <w:lvl w:ilvl="8" w:tplc="08090005" w:tentative="1">
+      <w:start w:val="1"/>
+      <w:numFmt w:val="bullet"/>
+      <w:lvlText w:val=""/>
+      <w:lvlJc w:val="left"/>
+      <w:pPr>
+        <w:ind w:left="6480" w:hanging="360"/>
+      </w:pPr>
+      <w:rPr>
+        <w:rFonts w:ascii="Wingdings" w:hAnsi="Wingdings" w:hint="default"/>
+      </w:rPr>
+    </w:lvl>
+  </w:abstractNum>
+  <w:abstractNum w:abstractNumId="8" w15:restartNumberingAfterBreak="0">
     <w:nsid w:val="28E924F8"/>
     <w:multiLevelType w:val="hybridMultilevel"/>
     <w:tmpl w:val="A5BEDB74"/>
@@ -2171,7 +2284,7 @@
       </w:rPr>
     </w:lvl>
   </w:abstractNum>
-  <w:abstractNum w:abstractNumId="8" w15:restartNumberingAfterBreak="0">
+  <w:abstractNum w:abstractNumId="9" w15:restartNumberingAfterBreak="0">
     <w:nsid w:val="2AE4329F"/>
     <w:multiLevelType w:val="hybridMultilevel"/>
     <w:tmpl w:val="42CA9A5E"/>
@@ -2283,7 +2396,7 @@
       </w:rPr>
     </w:lvl>
   </w:abstractNum>
-  <w:abstractNum w:abstractNumId="9" w15:restartNumberingAfterBreak="0">
+  <w:abstractNum w:abstractNumId="10" w15:restartNumberingAfterBreak="0">
     <w:nsid w:val="2B58121C"/>
     <w:multiLevelType w:val="hybridMultilevel"/>
     <w:tmpl w:val="DD22FA6E"/>
@@ -2396,7 +2509,7 @@
       </w:rPr>
     </w:lvl>
   </w:abstractNum>
-  <w:abstractNum w:abstractNumId="10" w15:restartNumberingAfterBreak="0">
+  <w:abstractNum w:abstractNumId="11" w15:restartNumberingAfterBreak="0">
     <w:nsid w:val="33770D29"/>
     <w:multiLevelType w:val="hybridMultilevel"/>
     <w:tmpl w:val="1B305D98"/>
@@ -2509,7 +2622,7 @@
       </w:rPr>
     </w:lvl>
   </w:abstractNum>
-  <w:abstractNum w:abstractNumId="11" w15:restartNumberingAfterBreak="0">
+  <w:abstractNum w:abstractNumId="12" w15:restartNumberingAfterBreak="0">
     <w:nsid w:val="378819CD"/>
     <w:multiLevelType w:val="hybridMultilevel"/>
     <w:tmpl w:val="9C62D334"/>
@@ -2621,7 +2734,7 @@
       </w:rPr>
     </w:lvl>
   </w:abstractNum>
-  <w:abstractNum w:abstractNumId="12" w15:restartNumberingAfterBreak="0">
+  <w:abstractNum w:abstractNumId="13" w15:restartNumberingAfterBreak="0">
     <w:nsid w:val="388B630F"/>
     <w:multiLevelType w:val="hybridMultilevel"/>
     <w:tmpl w:val="E5F8D7DE"/>
@@ -2734,7 +2847,7 @@
       </w:rPr>
     </w:lvl>
   </w:abstractNum>
-  <w:abstractNum w:abstractNumId="13" w15:restartNumberingAfterBreak="0">
+  <w:abstractNum w:abstractNumId="14" w15:restartNumberingAfterBreak="0">
     <w:nsid w:val="3C111CC4"/>
     <w:multiLevelType w:val="hybridMultilevel"/>
     <w:tmpl w:val="D296454E"/>
@@ -2847,7 +2960,7 @@
       </w:rPr>
     </w:lvl>
   </w:abstractNum>
-  <w:abstractNum w:abstractNumId="14" w15:restartNumberingAfterBreak="0">
+  <w:abstractNum w:abstractNumId="15" w15:restartNumberingAfterBreak="0">
     <w:nsid w:val="3C1F3577"/>
     <w:multiLevelType w:val="hybridMultilevel"/>
     <w:tmpl w:val="9184D6DA"/>
@@ -2960,7 +3073,7 @@
       </w:rPr>
     </w:lvl>
   </w:abstractNum>
-  <w:abstractNum w:abstractNumId="15" w15:restartNumberingAfterBreak="0">
+  <w:abstractNum w:abstractNumId="16" w15:restartNumberingAfterBreak="0">
     <w:nsid w:val="45E9335E"/>
     <w:multiLevelType w:val="hybridMultilevel"/>
     <w:tmpl w:val="7EAE79B6"/>
@@ -3049,7 +3162,7 @@
       </w:pPr>
     </w:lvl>
   </w:abstractNum>
-  <w:abstractNum w:abstractNumId="16" w15:restartNumberingAfterBreak="0">
+  <w:abstractNum w:abstractNumId="17" w15:restartNumberingAfterBreak="0">
     <w:nsid w:val="461319A5"/>
     <w:multiLevelType w:val="hybridMultilevel"/>
     <w:tmpl w:val="4C8E5200"/>
@@ -3162,7 +3275,7 @@
       </w:rPr>
     </w:lvl>
   </w:abstractNum>
-  <w:abstractNum w:abstractNumId="17" w15:restartNumberingAfterBreak="0">
+  <w:abstractNum w:abstractNumId="18" w15:restartNumberingAfterBreak="0">
     <w:nsid w:val="516B3BA3"/>
     <w:multiLevelType w:val="multilevel"/>
     <w:tmpl w:val="946A1D36"/>
@@ -3283,7 +3396,7 @@
       </w:rPr>
     </w:lvl>
   </w:abstractNum>
-  <w:abstractNum w:abstractNumId="18" w15:restartNumberingAfterBreak="0">
+  <w:abstractNum w:abstractNumId="19" w15:restartNumberingAfterBreak="0">
     <w:nsid w:val="532754E0"/>
     <w:multiLevelType w:val="hybridMultilevel"/>
     <w:tmpl w:val="AD5AD64C"/>
@@ -3369,7 +3482,7 @@
       </w:pPr>
     </w:lvl>
   </w:abstractNum>
-  <w:abstractNum w:abstractNumId="19" w15:restartNumberingAfterBreak="0">
+  <w:abstractNum w:abstractNumId="20" w15:restartNumberingAfterBreak="0">
     <w:nsid w:val="676E44B7"/>
     <w:multiLevelType w:val="hybridMultilevel"/>
     <w:tmpl w:val="ACD84E7A"/>
@@ -3482,7 +3595,7 @@
       </w:rPr>
     </w:lvl>
   </w:abstractNum>
-  <w:abstractNum w:abstractNumId="20" w15:restartNumberingAfterBreak="0">
+  <w:abstractNum w:abstractNumId="21" w15:restartNumberingAfterBreak="0">
     <w:nsid w:val="681132E1"/>
     <w:multiLevelType w:val="hybridMultilevel"/>
     <w:tmpl w:val="63985188"/>
@@ -3595,7 +3708,7 @@
       </w:rPr>
     </w:lvl>
   </w:abstractNum>
-  <w:abstractNum w:abstractNumId="21" w15:restartNumberingAfterBreak="0">
+  <w:abstractNum w:abstractNumId="22" w15:restartNumberingAfterBreak="0">
     <w:nsid w:val="6D71456D"/>
     <w:multiLevelType w:val="hybridMultilevel"/>
     <w:tmpl w:val="5B72856C"/>
@@ -3708,7 +3821,7 @@
       </w:rPr>
     </w:lvl>
   </w:abstractNum>
-  <w:abstractNum w:abstractNumId="22" w15:restartNumberingAfterBreak="0">
+  <w:abstractNum w:abstractNumId="23" w15:restartNumberingAfterBreak="0">
     <w:nsid w:val="73723BFD"/>
     <w:multiLevelType w:val="hybridMultilevel"/>
     <w:tmpl w:val="777EBA4C"/>
@@ -3821,7 +3934,7 @@
       </w:rPr>
     </w:lvl>
   </w:abstractNum>
-  <w:abstractNum w:abstractNumId="23" w15:restartNumberingAfterBreak="0">
+  <w:abstractNum w:abstractNumId="24" w15:restartNumberingAfterBreak="0">
     <w:nsid w:val="73990A35"/>
     <w:multiLevelType w:val="hybridMultilevel"/>
     <w:tmpl w:val="D3F04E1E"/>
@@ -3934,7 +4047,7 @@
       </w:rPr>
     </w:lvl>
   </w:abstractNum>
-  <w:abstractNum w:abstractNumId="24" w15:restartNumberingAfterBreak="0">
+  <w:abstractNum w:abstractNumId="25" w15:restartNumberingAfterBreak="0">
     <w:nsid w:val="77B83074"/>
     <w:multiLevelType w:val="hybridMultilevel"/>
     <w:tmpl w:val="D1C89E36"/>
@@ -4046,7 +4159,7 @@
       </w:rPr>
     </w:lvl>
   </w:abstractNum>
-  <w:abstractNum w:abstractNumId="25" w15:restartNumberingAfterBreak="0">
+  <w:abstractNum w:abstractNumId="26" w15:restartNumberingAfterBreak="0">
     <w:nsid w:val="7D864CBB"/>
     <w:multiLevelType w:val="hybridMultilevel"/>
     <w:tmpl w:val="D28A884E"/>
@@ -4135,7 +4248,7 @@
       </w:pPr>
     </w:lvl>
   </w:abstractNum>
-  <w:abstractNum w:abstractNumId="26" w15:restartNumberingAfterBreak="0">
+  <w:abstractNum w:abstractNumId="27" w15:restartNumberingAfterBreak="0">
     <w:nsid w:val="7E956007"/>
     <w:multiLevelType w:val="hybridMultilevel"/>
     <w:tmpl w:val="0E10CB88"/>
@@ -4222,49 +4335,49 @@
     </w:lvl>
   </w:abstractNum>
   <w:num w:numId="1" w16cid:durableId="1882671373">
-    <w:abstractNumId w:val="9"/>
+    <w:abstractNumId w:val="10"/>
   </w:num>
   <w:num w:numId="2" w16cid:durableId="488402332">
-    <w:abstractNumId w:val="12"/>
+    <w:abstractNumId w:val="13"/>
   </w:num>
   <w:num w:numId="3" w16cid:durableId="1517961157">
-    <w:abstractNumId w:val="7"/>
+    <w:abstractNumId w:val="8"/>
   </w:num>
   <w:num w:numId="4" w16cid:durableId="1860661669">
     <w:abstractNumId w:val="3"/>
   </w:num>
   <w:num w:numId="5" w16cid:durableId="1149633860">
-    <w:abstractNumId w:val="15"/>
+    <w:abstractNumId w:val="16"/>
   </w:num>
   <w:num w:numId="6" w16cid:durableId="942154090">
     <w:abstractNumId w:val="1"/>
   </w:num>
   <w:num w:numId="7" w16cid:durableId="1054349932">
-    <w:abstractNumId w:val="18"/>
+    <w:abstractNumId w:val="19"/>
   </w:num>
   <w:num w:numId="8" w16cid:durableId="1158808719">
+    <w:abstractNumId w:val="27"/>
+  </w:num>
+  <w:num w:numId="9" w16cid:durableId="669331607">
+    <w:abstractNumId w:val="17"/>
+  </w:num>
+  <w:num w:numId="10" w16cid:durableId="1346520079">
+    <w:abstractNumId w:val="15"/>
+  </w:num>
+  <w:num w:numId="11" w16cid:durableId="1699312123">
+    <w:abstractNumId w:val="22"/>
+  </w:num>
+  <w:num w:numId="12" w16cid:durableId="969869494">
+    <w:abstractNumId w:val="20"/>
+  </w:num>
+  <w:num w:numId="13" w16cid:durableId="1414083523">
+    <w:abstractNumId w:val="23"/>
+  </w:num>
+  <w:num w:numId="14" w16cid:durableId="1597714874">
     <w:abstractNumId w:val="26"/>
   </w:num>
-  <w:num w:numId="9" w16cid:durableId="669331607">
-    <w:abstractNumId w:val="16"/>
-  </w:num>
-  <w:num w:numId="10" w16cid:durableId="1346520079">
+  <w:num w:numId="15" w16cid:durableId="526218736">
     <w:abstractNumId w:val="14"/>
-  </w:num>
-  <w:num w:numId="11" w16cid:durableId="1699312123">
-    <w:abstractNumId w:val="21"/>
-  </w:num>
-  <w:num w:numId="12" w16cid:durableId="969869494">
-    <w:abstractNumId w:val="19"/>
-  </w:num>
-  <w:num w:numId="13" w16cid:durableId="1414083523">
-    <w:abstractNumId w:val="22"/>
-  </w:num>
-  <w:num w:numId="14" w16cid:durableId="1597714874">
-    <w:abstractNumId w:val="25"/>
-  </w:num>
-  <w:num w:numId="15" w16cid:durableId="526218736">
-    <w:abstractNumId w:val="13"/>
   </w:num>
   <w:num w:numId="16" w16cid:durableId="1235701835">
     <w:abstractNumId w:val="0"/>
@@ -4273,34 +4386,37 @@
     <w:abstractNumId w:val="6"/>
   </w:num>
   <w:num w:numId="18" w16cid:durableId="1051659277">
-    <w:abstractNumId w:val="23"/>
+    <w:abstractNumId w:val="24"/>
   </w:num>
   <w:num w:numId="19" w16cid:durableId="1396390958">
-    <w:abstractNumId w:val="20"/>
+    <w:abstractNumId w:val="21"/>
   </w:num>
   <w:num w:numId="20" w16cid:durableId="1854029691">
     <w:abstractNumId w:val="2"/>
   </w:num>
   <w:num w:numId="21" w16cid:durableId="952708985">
-    <w:abstractNumId w:val="24"/>
+    <w:abstractNumId w:val="25"/>
   </w:num>
   <w:num w:numId="22" w16cid:durableId="1545363286">
-    <w:abstractNumId w:val="8"/>
+    <w:abstractNumId w:val="9"/>
   </w:num>
   <w:num w:numId="23" w16cid:durableId="275018443">
-    <w:abstractNumId w:val="11"/>
+    <w:abstractNumId w:val="12"/>
   </w:num>
   <w:num w:numId="24" w16cid:durableId="1527862216">
-    <w:abstractNumId w:val="17"/>
+    <w:abstractNumId w:val="18"/>
   </w:num>
   <w:num w:numId="25" w16cid:durableId="755982008">
     <w:abstractNumId w:val="5"/>
   </w:num>
   <w:num w:numId="26" w16cid:durableId="967466725">
-    <w:abstractNumId w:val="10"/>
+    <w:abstractNumId w:val="11"/>
   </w:num>
   <w:num w:numId="27" w16cid:durableId="256914071">
     <w:abstractNumId w:val="4"/>
+  </w:num>
+  <w:num w:numId="28" w16cid:durableId="1482499254">
+    <w:abstractNumId w:val="7"/>
   </w:num>
 </w:numbering>
 </file>

</xml_diff>

<commit_message>
Added research notes to final_report_rough.docx
</commit_message>
<xml_diff>
--- a/final_report_rough.docx
+++ b/final_report_rough.docx
@@ -322,6 +322,61 @@
       </w:r>
     </w:p>
     <w:p/>
+    <w:p>
+      <w:pPr>
+        <w:pStyle w:val="ListParagraph"/>
+        <w:numPr>
+          <w:ilvl w:val="0"/>
+          <w:numId w:val="29"/>
+        </w:numPr>
+      </w:pPr>
+      <w:r>
+        <w:t xml:space="preserve">Define </w:t>
+      </w:r>
+      <w:r>
+        <w:t>socio-economic</w:t>
+      </w:r>
+    </w:p>
+    <w:p>
+      <w:pPr>
+        <w:pStyle w:val="ListParagraph"/>
+        <w:numPr>
+          <w:ilvl w:val="0"/>
+          <w:numId w:val="29"/>
+        </w:numPr>
+      </w:pPr>
+      <w:r>
+        <w:t>Define Quality of life (Mercers chart)</w:t>
+      </w:r>
+    </w:p>
+    <w:p>
+      <w:pPr>
+        <w:pStyle w:val="ListParagraph"/>
+        <w:numPr>
+          <w:ilvl w:val="0"/>
+          <w:numId w:val="29"/>
+        </w:numPr>
+      </w:pPr>
+      <w:r>
+        <w:t xml:space="preserve">Define </w:t>
+      </w:r>
+      <w:r>
+        <w:t>Functional region</w:t>
+      </w:r>
+    </w:p>
+    <w:p>
+      <w:pPr>
+        <w:pStyle w:val="ListParagraph"/>
+        <w:numPr>
+          <w:ilvl w:val="0"/>
+          <w:numId w:val="29"/>
+        </w:numPr>
+      </w:pPr>
+      <w:r>
+        <w:t>Define POI</w:t>
+      </w:r>
+    </w:p>
+    <w:p/>
     <w:p/>
     <w:p>
       <w:pPr>
@@ -351,18 +406,37 @@
         <w:t>Background</w:t>
       </w:r>
     </w:p>
-    <w:p/>
+    <w:p>
+      <w:pPr>
+        <w:rPr>
+          <w:sz w:val="24"/>
+          <w:szCs w:val="24"/>
+        </w:rPr>
+      </w:pPr>
+    </w:p>
     <w:p>
       <w:pPr>
         <w:pStyle w:val="Heading2"/>
-      </w:pPr>
-      <w:r>
+        <w:rPr>
+          <w:szCs w:val="24"/>
+        </w:rPr>
+      </w:pPr>
+      <w:r>
+        <w:rPr>
+          <w:szCs w:val="24"/>
+        </w:rPr>
         <w:t xml:space="preserve">2.1 </w:t>
       </w:r>
       <w:r>
+        <w:rPr>
+          <w:szCs w:val="24"/>
+        </w:rPr>
         <w:t>Why is Urban Planning</w:t>
       </w:r>
       <w:r>
+        <w:rPr>
+          <w:szCs w:val="24"/>
+        </w:rPr>
         <w:t xml:space="preserve"> and Layout Important</w:t>
       </w:r>
     </w:p>
@@ -412,21 +486,7 @@
           <w:sz w:val="24"/>
           <w:szCs w:val="24"/>
         </w:rPr>
-        <w:t>"</w:t>
-      </w:r>
-      <w:r>
-        <w:rPr>
-          <w:sz w:val="24"/>
-          <w:szCs w:val="24"/>
-        </w:rPr>
-        <w:t>Cities rely on urban planning to remain functional, grow in population, and attract businesses. Every crucial aspect of an urban environment is under the effect of how its layout is planned.</w:t>
-      </w:r>
-      <w:r>
-        <w:rPr>
-          <w:sz w:val="24"/>
-          <w:szCs w:val="24"/>
-        </w:rPr>
-        <w:t>"</w:t>
+        <w:t>"Cities rely on urban planning to remain functional, grow in population, and attract businesses. Every crucial aspect of an urban environment is under the effect of how its layout is planned."</w:t>
       </w:r>
     </w:p>
     <w:p>
@@ -568,32 +628,51 @@
           <w:sz w:val="24"/>
           <w:szCs w:val="24"/>
         </w:rPr>
-        <w:t xml:space="preserve"> characteristics of an "ideal urban layout system" that would have existed in the absence of external disturbances: political, social and economic</w:t>
-      </w:r>
-      <w:r>
-        <w:rPr>
-          <w:sz w:val="24"/>
-          <w:szCs w:val="24"/>
-        </w:rPr>
-        <w:t>"</w:t>
-      </w:r>
-    </w:p>
-    <w:p/>
+        <w:t xml:space="preserve"> characteristics of an "ideal urban layout system" that would have existed in the absence of external disturbances: political, social and economic"</w:t>
+      </w:r>
+    </w:p>
+    <w:p>
+      <w:pPr>
+        <w:rPr>
+          <w:sz w:val="24"/>
+          <w:szCs w:val="24"/>
+        </w:rPr>
+      </w:pPr>
+    </w:p>
     <w:p>
       <w:pPr>
         <w:pStyle w:val="Heading2"/>
-      </w:pPr>
-      <w:r>
+        <w:rPr>
+          <w:szCs w:val="24"/>
+        </w:rPr>
+      </w:pPr>
+      <w:r>
+        <w:rPr>
+          <w:szCs w:val="24"/>
+        </w:rPr>
         <w:t xml:space="preserve">2.2 </w:t>
       </w:r>
       <w:r>
+        <w:rPr>
+          <w:szCs w:val="24"/>
+        </w:rPr>
         <w:t xml:space="preserve">Existing Views on the Socio-Economic Impact of </w:t>
       </w:r>
       <w:r>
+        <w:rPr>
+          <w:szCs w:val="24"/>
+        </w:rPr>
         <w:t>Urban Layout</w:t>
       </w:r>
     </w:p>
-    <w:p/>
+    <w:p>
+      <w:pPr>
+        <w:rPr>
+          <w:sz w:val="24"/>
+          <w:szCs w:val="24"/>
+        </w:rPr>
+      </w:pPr>
+    </w:p>
     <w:p>
       <w:pPr>
         <w:spacing w:line="276" w:lineRule="auto"/>
@@ -660,12 +739,27 @@
         <w:t>"</w:t>
       </w:r>
     </w:p>
-    <w:p/>
-    <w:p>
+    <w:p>
+      <w:pPr>
+        <w:rPr>
+          <w:sz w:val="24"/>
+          <w:szCs w:val="24"/>
+        </w:rPr>
+      </w:pPr>
+    </w:p>
+    <w:p>
+      <w:pPr>
+        <w:rPr>
+          <w:sz w:val="24"/>
+          <w:szCs w:val="24"/>
+        </w:rPr>
+      </w:pPr>
       <w:hyperlink r:id="rId11" w:history="1">
         <w:r>
           <w:rPr>
             <w:rStyle w:val="Hyperlink"/>
+            <w:sz w:val="24"/>
+            <w:szCs w:val="24"/>
           </w:rPr>
           <w:t>https://www.centreforcities.org/blog/layout-city-affects-economic-success/</w:t>
         </w:r>
@@ -678,14 +772,96 @@
           <w:ilvl w:val="0"/>
           <w:numId w:val="28"/>
         </w:numPr>
-      </w:pPr>
-    </w:p>
-    <w:p/>
-    <w:p>
+        <w:rPr>
+          <w:sz w:val="24"/>
+          <w:szCs w:val="24"/>
+        </w:rPr>
+      </w:pPr>
+      <w:r>
+        <w:rPr>
+          <w:sz w:val="24"/>
+          <w:szCs w:val="24"/>
+        </w:rPr>
+        <w:t>Street 'accessibility</w:t>
+      </w:r>
+      <w:r>
+        <w:rPr>
+          <w:sz w:val="24"/>
+          <w:szCs w:val="24"/>
+        </w:rPr>
+        <w:t>'</w:t>
+      </w:r>
+      <w:r>
+        <w:rPr>
+          <w:sz w:val="24"/>
+          <w:szCs w:val="24"/>
+        </w:rPr>
+        <w:t xml:space="preserve"> score</w:t>
+      </w:r>
+      <w:r>
+        <w:rPr>
+          <w:sz w:val="24"/>
+          <w:szCs w:val="24"/>
+        </w:rPr>
+        <w:t xml:space="preserve"> – a </w:t>
+      </w:r>
+      <w:r>
+        <w:rPr>
+          <w:sz w:val="24"/>
+          <w:szCs w:val="24"/>
+        </w:rPr>
+        <w:t>more accessible town creates better economy</w:t>
+      </w:r>
+    </w:p>
+    <w:p>
+      <w:pPr>
+        <w:pStyle w:val="ListParagraph"/>
+        <w:numPr>
+          <w:ilvl w:val="0"/>
+          <w:numId w:val="28"/>
+        </w:numPr>
+        <w:rPr>
+          <w:sz w:val="24"/>
+          <w:szCs w:val="24"/>
+        </w:rPr>
+      </w:pPr>
+      <w:r>
+        <w:rPr>
+          <w:sz w:val="24"/>
+          <w:szCs w:val="24"/>
+        </w:rPr>
+        <w:lastRenderedPageBreak/>
+        <w:t xml:space="preserve">Lots of focus on street layout rather than POI </w:t>
+      </w:r>
+      <w:r>
+        <w:rPr>
+          <w:sz w:val="24"/>
+          <w:szCs w:val="24"/>
+        </w:rPr>
+        <w:t>or regional layout</w:t>
+      </w:r>
+    </w:p>
+    <w:p>
+      <w:pPr>
+        <w:rPr>
+          <w:sz w:val="24"/>
+          <w:szCs w:val="24"/>
+        </w:rPr>
+      </w:pPr>
+    </w:p>
+    <w:p>
+      <w:pPr>
+        <w:rPr>
+          <w:sz w:val="24"/>
+          <w:szCs w:val="24"/>
+        </w:rPr>
+      </w:pPr>
       <w:hyperlink r:id="rId12" w:history="1">
         <w:r>
           <w:rPr>
             <w:rStyle w:val="Hyperlink"/>
+            <w:sz w:val="24"/>
+            <w:szCs w:val="24"/>
           </w:rPr>
           <w:t>https://www.sciencedirect.com/science/article/pii/S2210670712000455</w:t>
         </w:r>
@@ -698,29 +874,140 @@
           <w:ilvl w:val="0"/>
           <w:numId w:val="27"/>
         </w:numPr>
-      </w:pPr>
-    </w:p>
-    <w:p/>
-    <w:p>
-      <w:pPr>
-        <w:pStyle w:val="Heading2"/>
-      </w:pPr>
-      <w:r>
-        <w:t>2.3 Research on Region Identification</w:t>
-      </w:r>
-    </w:p>
-    <w:p>
-      <w:pPr>
-        <w:spacing w:line="276" w:lineRule="auto"/>
-        <w:rPr>
-          <w:sz w:val="24"/>
-          <w:szCs w:val="24"/>
-        </w:rPr>
-      </w:pPr>
-    </w:p>
-    <w:p>
-      <w:pPr>
-        <w:spacing w:line="276" w:lineRule="auto"/>
+        <w:rPr>
+          <w:sz w:val="24"/>
+          <w:szCs w:val="24"/>
+        </w:rPr>
+      </w:pPr>
+      <w:r>
+        <w:rPr>
+          <w:sz w:val="24"/>
+          <w:szCs w:val="24"/>
+        </w:rPr>
+        <w:t>"</w:t>
+      </w:r>
+      <w:r>
+        <w:rPr>
+          <w:sz w:val="24"/>
+          <w:szCs w:val="24"/>
+        </w:rPr>
+        <w:t>Although the concept of quality of life has been in the development discourse for some time now, measuring it in a city is quite difficult as the aspects to be measured are still questionable</w:t>
+      </w:r>
+      <w:r>
+        <w:rPr>
+          <w:sz w:val="24"/>
+          <w:szCs w:val="24"/>
+        </w:rPr>
+        <w:t>"</w:t>
+      </w:r>
+    </w:p>
+    <w:p>
+      <w:pPr>
+        <w:pStyle w:val="ListParagraph"/>
+        <w:numPr>
+          <w:ilvl w:val="0"/>
+          <w:numId w:val="27"/>
+        </w:numPr>
+        <w:rPr>
+          <w:sz w:val="24"/>
+          <w:szCs w:val="24"/>
+        </w:rPr>
+      </w:pPr>
+      <w:r>
+        <w:rPr>
+          <w:sz w:val="24"/>
+          <w:szCs w:val="24"/>
+        </w:rPr>
+        <w:t xml:space="preserve">Table of </w:t>
+      </w:r>
+      <w:proofErr w:type="gramStart"/>
+      <w:r>
+        <w:rPr>
+          <w:sz w:val="24"/>
+          <w:szCs w:val="24"/>
+        </w:rPr>
+        <w:t>quality of life</w:t>
+      </w:r>
+      <w:proofErr w:type="gramEnd"/>
+      <w:r>
+        <w:rPr>
+          <w:sz w:val="24"/>
+          <w:szCs w:val="24"/>
+        </w:rPr>
+        <w:t xml:space="preserve"> </w:t>
+      </w:r>
+      <w:r>
+        <w:rPr>
+          <w:sz w:val="24"/>
+          <w:szCs w:val="24"/>
+        </w:rPr>
+        <w:t>criteria (Mercer)</w:t>
+      </w:r>
+    </w:p>
+    <w:p>
+      <w:pPr>
+        <w:pStyle w:val="ListParagraph"/>
+        <w:numPr>
+          <w:ilvl w:val="0"/>
+          <w:numId w:val="27"/>
+        </w:numPr>
+        <w:rPr>
+          <w:sz w:val="24"/>
+          <w:szCs w:val="24"/>
+        </w:rPr>
+      </w:pPr>
+      <w:r>
+        <w:rPr>
+          <w:sz w:val="24"/>
+          <w:szCs w:val="24"/>
+        </w:rPr>
+        <w:t>"</w:t>
+      </w:r>
+      <w:r>
+        <w:rPr>
+          <w:sz w:val="24"/>
+          <w:szCs w:val="24"/>
+        </w:rPr>
+        <w:t>The project adopts a decentralized and integrated approach to address three main substantive areas; shelter, basic urban services and local economic development;</w:t>
+      </w:r>
+      <w:r>
+        <w:rPr>
+          <w:sz w:val="24"/>
+          <w:szCs w:val="24"/>
+        </w:rPr>
+        <w:t>"</w:t>
+      </w:r>
+    </w:p>
+    <w:p>
+      <w:pPr>
+        <w:pStyle w:val="ListParagraph"/>
+        <w:numPr>
+          <w:ilvl w:val="0"/>
+          <w:numId w:val="27"/>
+        </w:numPr>
+        <w:rPr>
+          <w:sz w:val="24"/>
+          <w:szCs w:val="24"/>
+        </w:rPr>
+      </w:pPr>
+      <w:r>
+        <w:rPr>
+          <w:sz w:val="24"/>
+          <w:szCs w:val="24"/>
+        </w:rPr>
+        <w:t>A priority must be found for there to be a direct conclusion</w:t>
+      </w:r>
+    </w:p>
+    <w:p>
+      <w:pPr>
+        <w:rPr>
+          <w:sz w:val="24"/>
+          <w:szCs w:val="24"/>
+        </w:rPr>
+      </w:pPr>
+    </w:p>
+    <w:p>
+      <w:pPr>
         <w:rPr>
           <w:sz w:val="24"/>
           <w:szCs w:val="24"/>
@@ -733,36 +1020,12 @@
             <w:sz w:val="24"/>
             <w:szCs w:val="24"/>
           </w:rPr>
-          <w:t>https://www.jstor.org/stable/43617893?seq=5</w:t>
+          <w:t>https://www.tandfonline.com/doi/full/10.1080/13574800903435651</w:t>
         </w:r>
       </w:hyperlink>
     </w:p>
     <w:p>
       <w:pPr>
-        <w:pStyle w:val="ListParagraph"/>
-        <w:numPr>
-          <w:ilvl w:val="0"/>
-          <w:numId w:val="25"/>
-        </w:numPr>
-        <w:spacing w:line="276" w:lineRule="auto"/>
-        <w:rPr>
-          <w:sz w:val="24"/>
-          <w:szCs w:val="24"/>
-        </w:rPr>
-      </w:pPr>
-    </w:p>
-    <w:p>
-      <w:pPr>
-        <w:spacing w:line="276" w:lineRule="auto"/>
-        <w:rPr>
-          <w:sz w:val="24"/>
-          <w:szCs w:val="24"/>
-        </w:rPr>
-      </w:pPr>
-    </w:p>
-    <w:p>
-      <w:pPr>
-        <w:spacing w:line="276" w:lineRule="auto"/>
         <w:rPr>
           <w:sz w:val="24"/>
           <w:szCs w:val="24"/>
@@ -775,7 +1038,148 @@
             <w:sz w:val="24"/>
             <w:szCs w:val="24"/>
           </w:rPr>
-          <w:t>https://www.tandfonline.com/doi/full/10.1080/13574809.2013.854695</w:t>
+          <w:t>https://www.tandfonline.com/doi/full/10.1080/13574801003638111</w:t>
+        </w:r>
+      </w:hyperlink>
+    </w:p>
+    <w:p>
+      <w:pPr>
+        <w:pStyle w:val="ListParagraph"/>
+        <w:numPr>
+          <w:ilvl w:val="0"/>
+          <w:numId w:val="31"/>
+        </w:numPr>
+        <w:rPr>
+          <w:sz w:val="24"/>
+          <w:szCs w:val="24"/>
+        </w:rPr>
+      </w:pPr>
+      <w:r>
+        <w:rPr>
+          <w:sz w:val="24"/>
+          <w:szCs w:val="24"/>
+        </w:rPr>
+        <w:t xml:space="preserve">Views and critiques on public spaces </w:t>
+      </w:r>
+      <w:r>
+        <w:rPr>
+          <w:sz w:val="24"/>
+          <w:szCs w:val="24"/>
+        </w:rPr>
+        <w:t>seem to be partisan and impartial to the distortion of evidence to</w:t>
+      </w:r>
+      <w:r>
+        <w:rPr>
+          <w:sz w:val="24"/>
+          <w:szCs w:val="24"/>
+        </w:rPr>
+        <w:t xml:space="preserve"> suit a specific thesis.</w:t>
+      </w:r>
+    </w:p>
+    <w:p>
+      <w:pPr>
+        <w:pStyle w:val="ListParagraph"/>
+        <w:numPr>
+          <w:ilvl w:val="0"/>
+          <w:numId w:val="30"/>
+        </w:numPr>
+        <w:rPr>
+          <w:sz w:val="24"/>
+          <w:szCs w:val="24"/>
+        </w:rPr>
+      </w:pPr>
+      <w:r>
+        <w:rPr>
+          <w:sz w:val="24"/>
+          <w:szCs w:val="24"/>
+        </w:rPr>
+        <w:t xml:space="preserve">Whether </w:t>
+      </w:r>
+      <w:r>
+        <w:rPr>
+          <w:sz w:val="24"/>
+          <w:szCs w:val="24"/>
+        </w:rPr>
+        <w:t>negative or positive</w:t>
+      </w:r>
+      <w:r>
+        <w:rPr>
+          <w:sz w:val="24"/>
+          <w:szCs w:val="24"/>
+        </w:rPr>
+        <w:t xml:space="preserve">, there seems negligible evidence to </w:t>
+      </w:r>
+      <w:r>
+        <w:rPr>
+          <w:sz w:val="24"/>
+          <w:szCs w:val="24"/>
+        </w:rPr>
+        <w:t>base upon</w:t>
+      </w:r>
+    </w:p>
+    <w:p>
+      <w:pPr>
+        <w:rPr>
+          <w:sz w:val="24"/>
+          <w:szCs w:val="24"/>
+        </w:rPr>
+      </w:pPr>
+    </w:p>
+    <w:p>
+      <w:pPr>
+        <w:pStyle w:val="Heading2"/>
+        <w:rPr>
+          <w:szCs w:val="24"/>
+        </w:rPr>
+      </w:pPr>
+      <w:r>
+        <w:rPr>
+          <w:szCs w:val="24"/>
+        </w:rPr>
+        <w:t>2.3 Research on Region Identification</w:t>
+      </w:r>
+    </w:p>
+    <w:p>
+      <w:pPr>
+        <w:spacing w:line="276" w:lineRule="auto"/>
+        <w:rPr>
+          <w:sz w:val="24"/>
+          <w:szCs w:val="24"/>
+        </w:rPr>
+      </w:pPr>
+    </w:p>
+    <w:p>
+      <w:pPr>
+        <w:spacing w:line="276" w:lineRule="auto"/>
+        <w:rPr>
+          <w:sz w:val="24"/>
+          <w:szCs w:val="24"/>
+        </w:rPr>
+      </w:pPr>
+      <w:hyperlink r:id="rId15" w:history="1">
+        <w:r>
+          <w:rPr>
+            <w:rStyle w:val="Hyperlink"/>
+            <w:sz w:val="24"/>
+            <w:szCs w:val="24"/>
+          </w:rPr>
+          <w:t>https://www.jstor.org/stab</w:t>
+        </w:r>
+        <w:r>
+          <w:rPr>
+            <w:rStyle w:val="Hyperlink"/>
+            <w:sz w:val="24"/>
+            <w:szCs w:val="24"/>
+          </w:rPr>
+          <w:t>l</w:t>
+        </w:r>
+        <w:r>
+          <w:rPr>
+            <w:rStyle w:val="Hyperlink"/>
+            <w:sz w:val="24"/>
+            <w:szCs w:val="24"/>
+          </w:rPr>
+          <w:t>e/43617893?seq=5</w:t>
         </w:r>
       </w:hyperlink>
     </w:p>
@@ -792,38 +1196,592 @@
           <w:szCs w:val="24"/>
         </w:rPr>
       </w:pPr>
-    </w:p>
-    <w:p>
-      <w:pPr>
+      <w:r>
+        <w:rPr>
+          <w:sz w:val="24"/>
+          <w:szCs w:val="24"/>
+        </w:rPr>
+        <w:t xml:space="preserve">"Traditionally, </w:t>
+      </w:r>
+      <w:r>
+        <w:rPr>
+          <w:sz w:val="24"/>
+          <w:szCs w:val="24"/>
+        </w:rPr>
+        <w:t>geographers</w:t>
+      </w:r>
+      <w:r>
+        <w:rPr>
+          <w:sz w:val="24"/>
+          <w:szCs w:val="24"/>
+        </w:rPr>
+        <w:t xml:space="preserve"> and other scientists have used two classificatory viewpoints</w:t>
+      </w:r>
+      <w:r>
+        <w:rPr>
+          <w:sz w:val="24"/>
+          <w:szCs w:val="24"/>
+        </w:rPr>
+        <w:t xml:space="preserve"> in defining regions."</w:t>
+      </w:r>
+    </w:p>
+    <w:p>
+      <w:pPr>
+        <w:pStyle w:val="ListParagraph"/>
+        <w:numPr>
+          <w:ilvl w:val="0"/>
+          <w:numId w:val="25"/>
+        </w:numPr>
         <w:spacing w:line="276" w:lineRule="auto"/>
         <w:rPr>
           <w:sz w:val="24"/>
           <w:szCs w:val="24"/>
         </w:rPr>
       </w:pPr>
-    </w:p>
-    <w:p>
-      <w:pPr>
-        <w:pStyle w:val="Heading2"/>
-      </w:pPr>
-      <w:r>
-        <w:t xml:space="preserve">2.4 </w:t>
-      </w:r>
-      <w:r>
-        <w:t>Research on POI &amp; Socio-Economic Datasets</w:t>
-      </w:r>
-    </w:p>
-    <w:p/>
-    <w:p>
-      <w:hyperlink r:id="rId15" w:history="1">
+      <w:r>
+        <w:rPr>
+          <w:sz w:val="24"/>
+          <w:szCs w:val="24"/>
+        </w:rPr>
+        <w:t>"</w:t>
+      </w:r>
+      <w:r>
+        <w:t xml:space="preserve"> </w:t>
+      </w:r>
+      <w:r>
+        <w:rPr>
+          <w:sz w:val="24"/>
+          <w:szCs w:val="24"/>
+        </w:rPr>
+        <w:t>A region may be composed of</w:t>
+      </w:r>
+      <w:r>
+        <w:rPr>
+          <w:sz w:val="24"/>
+          <w:szCs w:val="24"/>
+        </w:rPr>
+        <w:t xml:space="preserve"> </w:t>
+      </w:r>
+      <w:r>
+        <w:rPr>
+          <w:sz w:val="24"/>
+          <w:szCs w:val="24"/>
+        </w:rPr>
+        <w:t>areas or locational entities which in some specified</w:t>
+      </w:r>
+      <w:r>
+        <w:rPr>
+          <w:sz w:val="24"/>
+          <w:szCs w:val="24"/>
+        </w:rPr>
+        <w:t xml:space="preserve"> </w:t>
+      </w:r>
+      <w:proofErr w:type="gramStart"/>
+      <w:r>
+        <w:rPr>
+          <w:sz w:val="24"/>
+          <w:szCs w:val="24"/>
+        </w:rPr>
+        <w:t>respect</w:t>
+      </w:r>
+      <w:proofErr w:type="gramEnd"/>
+      <w:r>
+        <w:rPr>
+          <w:sz w:val="24"/>
+          <w:szCs w:val="24"/>
+        </w:rPr>
+        <w:t xml:space="preserve"> are </w:t>
+      </w:r>
+      <w:r>
+        <w:rPr>
+          <w:sz w:val="24"/>
+          <w:szCs w:val="24"/>
+        </w:rPr>
+        <w:t>homogeneous."</w:t>
+      </w:r>
+    </w:p>
+    <w:p>
+      <w:pPr>
+        <w:pStyle w:val="ListParagraph"/>
+        <w:numPr>
+          <w:ilvl w:val="0"/>
+          <w:numId w:val="25"/>
+        </w:numPr>
+        <w:spacing w:line="276" w:lineRule="auto"/>
+        <w:rPr>
+          <w:sz w:val="24"/>
+          <w:szCs w:val="24"/>
+        </w:rPr>
+      </w:pPr>
+      <w:r>
+        <w:rPr>
+          <w:sz w:val="24"/>
+          <w:szCs w:val="24"/>
+        </w:rPr>
+        <w:t>"</w:t>
+      </w:r>
+      <w:proofErr w:type="gramStart"/>
+      <w:r>
+        <w:rPr>
+          <w:sz w:val="24"/>
+          <w:szCs w:val="24"/>
+        </w:rPr>
+        <w:t>the</w:t>
+      </w:r>
+      <w:proofErr w:type="gramEnd"/>
+      <w:r>
+        <w:rPr>
+          <w:sz w:val="24"/>
+          <w:szCs w:val="24"/>
+        </w:rPr>
+        <w:t xml:space="preserve"> variable(s) upon which the region</w:t>
+      </w:r>
+      <w:r>
+        <w:rPr>
+          <w:sz w:val="24"/>
+          <w:szCs w:val="24"/>
+        </w:rPr>
+        <w:t xml:space="preserve"> is defined are attributes of the area being grouped.</w:t>
+      </w:r>
+      <w:r>
+        <w:rPr>
+          <w:sz w:val="24"/>
+          <w:szCs w:val="24"/>
+        </w:rPr>
+        <w:t xml:space="preserve"> – this is known as a formal region.</w:t>
+      </w:r>
+    </w:p>
+    <w:p>
+      <w:pPr>
+        <w:pStyle w:val="ListParagraph"/>
+        <w:numPr>
+          <w:ilvl w:val="0"/>
+          <w:numId w:val="25"/>
+        </w:numPr>
+        <w:spacing w:line="276" w:lineRule="auto"/>
+        <w:rPr>
+          <w:sz w:val="24"/>
+          <w:szCs w:val="24"/>
+        </w:rPr>
+      </w:pPr>
+      <w:r>
+        <w:rPr>
+          <w:sz w:val="24"/>
+          <w:szCs w:val="24"/>
+        </w:rPr>
+        <w:t>"</w:t>
+      </w:r>
+      <w:r>
+        <w:rPr>
+          <w:sz w:val="24"/>
+          <w:szCs w:val="24"/>
+        </w:rPr>
+        <w:t>a region may be composed of areas or locational entities which have more connection with each other than with other in outside areas</w:t>
+      </w:r>
+      <w:r>
+        <w:rPr>
+          <w:sz w:val="24"/>
+          <w:szCs w:val="24"/>
+        </w:rPr>
+        <w:t xml:space="preserve"> … this suggests that the areas comprising </w:t>
+      </w:r>
+      <w:r>
+        <w:rPr>
+          <w:sz w:val="24"/>
+          <w:szCs w:val="24"/>
+        </w:rPr>
+        <w:t xml:space="preserve">the region differ so as to be functionally complementary to each other. Such a </w:t>
+      </w:r>
+      <w:r>
+        <w:rPr>
+          <w:sz w:val="24"/>
+          <w:szCs w:val="24"/>
+        </w:rPr>
+        <w:t>region is termed a functional region.</w:t>
+      </w:r>
+      <w:r>
+        <w:rPr>
+          <w:sz w:val="24"/>
+          <w:szCs w:val="24"/>
+        </w:rPr>
+        <w:t>"</w:t>
+      </w:r>
+    </w:p>
+    <w:p>
+      <w:pPr>
+        <w:pStyle w:val="ListParagraph"/>
+        <w:numPr>
+          <w:ilvl w:val="0"/>
+          <w:numId w:val="25"/>
+        </w:numPr>
+        <w:spacing w:line="276" w:lineRule="auto"/>
+        <w:rPr>
+          <w:sz w:val="24"/>
+          <w:szCs w:val="24"/>
+        </w:rPr>
+      </w:pPr>
+      <w:r>
+        <w:rPr>
+          <w:sz w:val="24"/>
+          <w:szCs w:val="24"/>
+        </w:rPr>
+        <w:t xml:space="preserve">If one was to look at the interaction between areas and </w:t>
+      </w:r>
+      <w:r>
+        <w:rPr>
+          <w:sz w:val="24"/>
+          <w:szCs w:val="24"/>
+        </w:rPr>
+        <w:t xml:space="preserve">entities, it might skew the </w:t>
+      </w:r>
+      <w:r>
+        <w:rPr>
+          <w:sz w:val="24"/>
+          <w:szCs w:val="24"/>
+        </w:rPr>
+        <w:t>relation and location of the entity within a region</w:t>
+      </w:r>
+      <w:r>
+        <w:rPr>
+          <w:sz w:val="24"/>
+          <w:szCs w:val="24"/>
+        </w:rPr>
+        <w:t xml:space="preserve"> </w:t>
+      </w:r>
+      <w:r>
+        <w:rPr>
+          <w:sz w:val="24"/>
+          <w:szCs w:val="24"/>
+        </w:rPr>
+        <w:t>in a way that is less binary</w:t>
+      </w:r>
+      <w:r>
+        <w:rPr>
+          <w:sz w:val="24"/>
+          <w:szCs w:val="24"/>
+        </w:rPr>
+        <w:t xml:space="preserve"> (this or that region).</w:t>
+      </w:r>
+    </w:p>
+    <w:p>
+      <w:pPr>
+        <w:pStyle w:val="ListParagraph"/>
+        <w:numPr>
+          <w:ilvl w:val="0"/>
+          <w:numId w:val="25"/>
+        </w:numPr>
+        <w:spacing w:line="276" w:lineRule="auto"/>
+        <w:rPr>
+          <w:sz w:val="24"/>
+          <w:szCs w:val="24"/>
+        </w:rPr>
+      </w:pPr>
+      <w:r>
+        <w:rPr>
+          <w:sz w:val="24"/>
+          <w:szCs w:val="24"/>
+        </w:rPr>
+        <w:t xml:space="preserve">(Brown and Horton 1970) </w:t>
+      </w:r>
+      <w:r>
+        <w:rPr>
+          <w:sz w:val="24"/>
+          <w:szCs w:val="24"/>
+        </w:rPr>
+        <w:t>–</w:t>
+      </w:r>
+      <w:r>
+        <w:rPr>
+          <w:sz w:val="24"/>
+          <w:szCs w:val="24"/>
+        </w:rPr>
+        <w:t xml:space="preserve"> </w:t>
+      </w:r>
+      <w:r>
+        <w:rPr>
+          <w:sz w:val="24"/>
+          <w:szCs w:val="24"/>
+        </w:rPr>
+        <w:t xml:space="preserve">the flows used for delimiting functional regions are surrogate for the functional </w:t>
+      </w:r>
+      <w:r>
+        <w:rPr>
+          <w:sz w:val="24"/>
+          <w:szCs w:val="24"/>
+        </w:rPr>
+        <w:t xml:space="preserve">distance separating entities. Functional distance </w:t>
+      </w:r>
+      <w:r>
+        <w:rPr>
+          <w:sz w:val="24"/>
+          <w:szCs w:val="24"/>
+        </w:rPr>
+        <w:lastRenderedPageBreak/>
+        <w:t xml:space="preserve">derives </w:t>
+      </w:r>
+      <w:r>
+        <w:rPr>
+          <w:sz w:val="24"/>
+          <w:szCs w:val="24"/>
+        </w:rPr>
+        <w:t>from mapping the n properties of each entity</w:t>
+      </w:r>
+      <w:r>
+        <w:rPr>
+          <w:sz w:val="24"/>
+          <w:szCs w:val="24"/>
+        </w:rPr>
+        <w:t xml:space="preserve"> in an n-dimensional space</w:t>
+      </w:r>
+      <w:r>
+        <w:rPr>
+          <w:sz w:val="24"/>
+          <w:szCs w:val="24"/>
+        </w:rPr>
+        <w:t>, the computing a measure of distance separating any two nodes.</w:t>
+      </w:r>
+      <w:r>
+        <w:rPr>
+          <w:sz w:val="24"/>
+          <w:szCs w:val="24"/>
+        </w:rPr>
+        <w:t xml:space="preserve"> This reflects the net effect of entity properties</w:t>
+      </w:r>
+      <w:r>
+        <w:rPr>
+          <w:sz w:val="24"/>
+          <w:szCs w:val="24"/>
+        </w:rPr>
+        <w:t xml:space="preserve"> upon the propensity of the entities to interact.</w:t>
+      </w:r>
+    </w:p>
+    <w:p>
+      <w:pPr>
+        <w:pStyle w:val="ListParagraph"/>
+        <w:numPr>
+          <w:ilvl w:val="0"/>
+          <w:numId w:val="25"/>
+        </w:numPr>
+        <w:spacing w:line="276" w:lineRule="auto"/>
+        <w:rPr>
+          <w:sz w:val="24"/>
+          <w:szCs w:val="24"/>
+        </w:rPr>
+      </w:pPr>
+      <w:r>
+        <w:rPr>
+          <w:sz w:val="24"/>
+          <w:szCs w:val="24"/>
+        </w:rPr>
+        <w:t>In practice, functional distance</w:t>
+      </w:r>
+      <w:r>
+        <w:rPr>
+          <w:sz w:val="24"/>
+          <w:szCs w:val="24"/>
+        </w:rPr>
+        <w:t xml:space="preserve"> is derived directly from interaction patterns.</w:t>
+      </w:r>
+    </w:p>
+    <w:p>
+      <w:pPr>
+        <w:pStyle w:val="ListParagraph"/>
+        <w:numPr>
+          <w:ilvl w:val="0"/>
+          <w:numId w:val="25"/>
+        </w:numPr>
+        <w:spacing w:line="276" w:lineRule="auto"/>
+        <w:rPr>
+          <w:sz w:val="24"/>
+          <w:szCs w:val="24"/>
+        </w:rPr>
+      </w:pPr>
+      <w:r>
+        <w:rPr>
+          <w:sz w:val="24"/>
+          <w:szCs w:val="24"/>
+        </w:rPr>
+        <w:t>Markov chain analysis to flow matrices. MF</w:t>
+      </w:r>
+      <w:r>
+        <w:rPr>
+          <w:sz w:val="24"/>
+          <w:szCs w:val="24"/>
+        </w:rPr>
+        <w:t>PT as a measure of functional distance.</w:t>
+      </w:r>
+    </w:p>
+    <w:p>
+      <w:pPr>
+        <w:pStyle w:val="ListParagraph"/>
+        <w:numPr>
+          <w:ilvl w:val="0"/>
+          <w:numId w:val="25"/>
+        </w:numPr>
+        <w:spacing w:line="276" w:lineRule="auto"/>
+        <w:rPr>
+          <w:sz w:val="24"/>
+          <w:szCs w:val="24"/>
+        </w:rPr>
+      </w:pPr>
+      <w:r>
+        <w:rPr>
+          <w:sz w:val="24"/>
+          <w:szCs w:val="24"/>
+        </w:rPr>
+        <w:t xml:space="preserve">The </w:t>
+      </w:r>
+      <w:r>
+        <w:rPr>
+          <w:sz w:val="24"/>
+          <w:szCs w:val="24"/>
+        </w:rPr>
+        <w:t>resulting functional regions from this method was used to find much larger regions than what I would like to focus on in this project.</w:t>
+      </w:r>
+    </w:p>
+    <w:p>
+      <w:pPr>
+        <w:spacing w:line="276" w:lineRule="auto"/>
+        <w:rPr>
+          <w:sz w:val="24"/>
+          <w:szCs w:val="24"/>
+        </w:rPr>
+      </w:pPr>
+    </w:p>
+    <w:p>
+      <w:pPr>
+        <w:spacing w:line="276" w:lineRule="auto"/>
+        <w:rPr>
+          <w:sz w:val="24"/>
+          <w:szCs w:val="24"/>
+        </w:rPr>
+      </w:pPr>
+      <w:hyperlink r:id="rId16" w:history="1">
         <w:r>
           <w:rPr>
             <w:rStyle w:val="Hyperlink"/>
+            <w:sz w:val="24"/>
+            <w:szCs w:val="24"/>
+          </w:rPr>
+          <w:t>https://www.sciencedirect.com/science/article/pii/S0303243422000794#ab005</w:t>
+        </w:r>
+      </w:hyperlink>
+    </w:p>
+    <w:p>
+      <w:pPr>
+        <w:pStyle w:val="ListParagraph"/>
+        <w:numPr>
+          <w:ilvl w:val="0"/>
+          <w:numId w:val="33"/>
+        </w:numPr>
+        <w:spacing w:line="276" w:lineRule="auto"/>
+        <w:rPr>
+          <w:sz w:val="24"/>
+          <w:szCs w:val="24"/>
+        </w:rPr>
+      </w:pPr>
+    </w:p>
+    <w:p>
+      <w:pPr>
+        <w:spacing w:line="276" w:lineRule="auto"/>
+        <w:rPr>
+          <w:sz w:val="24"/>
+          <w:szCs w:val="24"/>
+        </w:rPr>
+      </w:pPr>
+    </w:p>
+    <w:p>
+      <w:pPr>
+        <w:spacing w:line="276" w:lineRule="auto"/>
+        <w:rPr>
+          <w:sz w:val="24"/>
+          <w:szCs w:val="24"/>
+        </w:rPr>
+      </w:pPr>
+      <w:hyperlink r:id="rId17" w:history="1">
+        <w:r>
+          <w:rPr>
+            <w:rStyle w:val="Hyperlink"/>
+            <w:sz w:val="24"/>
+            <w:szCs w:val="24"/>
+          </w:rPr>
+          <w:t>https://www.tandfonline.com/doi/full/10.1080/13574801003638111#d1e195</w:t>
+        </w:r>
+      </w:hyperlink>
+    </w:p>
+    <w:p>
+      <w:pPr>
+        <w:pStyle w:val="ListParagraph"/>
+        <w:numPr>
+          <w:ilvl w:val="0"/>
+          <w:numId w:val="32"/>
+        </w:numPr>
+        <w:spacing w:line="276" w:lineRule="auto"/>
+        <w:rPr>
+          <w:sz w:val="24"/>
+          <w:szCs w:val="24"/>
+        </w:rPr>
+      </w:pPr>
+    </w:p>
+    <w:p>
+      <w:pPr>
+        <w:spacing w:line="276" w:lineRule="auto"/>
+        <w:rPr>
+          <w:sz w:val="24"/>
+          <w:szCs w:val="24"/>
+        </w:rPr>
+      </w:pPr>
+    </w:p>
+    <w:p>
+      <w:pPr>
+        <w:pStyle w:val="Heading2"/>
+        <w:rPr>
+          <w:szCs w:val="24"/>
+        </w:rPr>
+      </w:pPr>
+      <w:r>
+        <w:rPr>
+          <w:szCs w:val="24"/>
+        </w:rPr>
+        <w:t xml:space="preserve">2.4 </w:t>
+      </w:r>
+      <w:r>
+        <w:rPr>
+          <w:szCs w:val="24"/>
+        </w:rPr>
+        <w:t>Research on POI &amp; Socio-Economic Datasets</w:t>
+      </w:r>
+    </w:p>
+    <w:p>
+      <w:pPr>
+        <w:rPr>
+          <w:sz w:val="24"/>
+          <w:szCs w:val="24"/>
+        </w:rPr>
+      </w:pPr>
+    </w:p>
+    <w:p>
+      <w:pPr>
+        <w:rPr>
+          <w:sz w:val="24"/>
+          <w:szCs w:val="24"/>
+        </w:rPr>
+      </w:pPr>
+      <w:hyperlink r:id="rId18" w:history="1">
+        <w:r>
+          <w:rPr>
+            <w:rStyle w:val="Hyperlink"/>
+            <w:sz w:val="24"/>
+            <w:szCs w:val="24"/>
           </w:rPr>
           <w:t>https://location.foursquare.com</w:t>
         </w:r>
       </w:hyperlink>
       <w:r>
+        <w:rPr>
+          <w:sz w:val="24"/>
+          <w:szCs w:val="24"/>
+        </w:rPr>
         <w:t xml:space="preserve"> </w:t>
       </w:r>
     </w:p>
@@ -834,19 +1792,42 @@
           <w:ilvl w:val="0"/>
           <w:numId w:val="27"/>
         </w:numPr>
-      </w:pPr>
-    </w:p>
-    <w:p/>
-    <w:p>
-      <w:hyperlink r:id="rId16" w:anchor="map=12/51.4828/-3.1610" w:history="1">
+        <w:rPr>
+          <w:sz w:val="24"/>
+          <w:szCs w:val="24"/>
+        </w:rPr>
+      </w:pPr>
+    </w:p>
+    <w:p>
+      <w:pPr>
+        <w:rPr>
+          <w:sz w:val="24"/>
+          <w:szCs w:val="24"/>
+        </w:rPr>
+      </w:pPr>
+    </w:p>
+    <w:p>
+      <w:pPr>
+        <w:rPr>
+          <w:sz w:val="24"/>
+          <w:szCs w:val="24"/>
+        </w:rPr>
+      </w:pPr>
+      <w:hyperlink r:id="rId19" w:anchor="map=12/51.4828/-3.1610" w:history="1">
         <w:r>
           <w:rPr>
             <w:rStyle w:val="Hyperlink"/>
+            <w:sz w:val="24"/>
+            <w:szCs w:val="24"/>
           </w:rPr>
           <w:t>https://www.openstreetmap.org/#map=12/51.4828/-3.1610</w:t>
         </w:r>
       </w:hyperlink>
       <w:r>
+        <w:rPr>
+          <w:sz w:val="24"/>
+          <w:szCs w:val="24"/>
+        </w:rPr>
         <w:t xml:space="preserve"> </w:t>
       </w:r>
     </w:p>
@@ -857,24 +1838,28 @@
           <w:ilvl w:val="0"/>
           <w:numId w:val="27"/>
         </w:numPr>
-      </w:pPr>
-    </w:p>
-    <w:p>
-      <w:pPr>
-        <w:rPr>
-          <w:sz w:val="24"/>
-          <w:szCs w:val="24"/>
-        </w:rPr>
-      </w:pPr>
-    </w:p>
-    <w:p>
-      <w:pPr>
-        <w:rPr>
-          <w:sz w:val="24"/>
-          <w:szCs w:val="24"/>
-        </w:rPr>
-      </w:pPr>
-      <w:hyperlink r:id="rId17" w:history="1">
+        <w:rPr>
+          <w:sz w:val="24"/>
+          <w:szCs w:val="24"/>
+        </w:rPr>
+      </w:pPr>
+    </w:p>
+    <w:p>
+      <w:pPr>
+        <w:rPr>
+          <w:sz w:val="24"/>
+          <w:szCs w:val="24"/>
+        </w:rPr>
+      </w:pPr>
+    </w:p>
+    <w:p>
+      <w:pPr>
+        <w:rPr>
+          <w:sz w:val="24"/>
+          <w:szCs w:val="24"/>
+        </w:rPr>
+      </w:pPr>
+      <w:hyperlink r:id="rId20" w:history="1">
         <w:r>
           <w:rPr>
             <w:rStyle w:val="Hyperlink"/>
@@ -913,7 +1898,7 @@
           <w:szCs w:val="24"/>
         </w:rPr>
       </w:pPr>
-      <w:hyperlink r:id="rId18" w:history="1">
+      <w:hyperlink r:id="rId21" w:history="1">
         <w:r>
           <w:rPr>
             <w:rStyle w:val="Hyperlink"/>
@@ -952,7 +1937,7 @@
           <w:szCs w:val="24"/>
         </w:rPr>
       </w:pPr>
-      <w:hyperlink r:id="rId19" w:history="1">
+      <w:hyperlink r:id="rId22" w:history="1">
         <w:r>
           <w:rPr>
             <w:rStyle w:val="Hyperlink"/>
@@ -980,23 +1965,45 @@
           <w:sz w:val="24"/>
           <w:szCs w:val="24"/>
         </w:rPr>
-        <w:lastRenderedPageBreak/>
         <w:t>Societal data</w:t>
       </w:r>
     </w:p>
-    <w:p/>
+    <w:p>
+      <w:pPr>
+        <w:rPr>
+          <w:sz w:val="24"/>
+          <w:szCs w:val="24"/>
+        </w:rPr>
+      </w:pPr>
+    </w:p>
     <w:p>
       <w:pPr>
         <w:pStyle w:val="Heading2"/>
-      </w:pPr>
-      <w:r>
+        <w:rPr>
+          <w:szCs w:val="24"/>
+        </w:rPr>
+      </w:pPr>
+      <w:r>
+        <w:rPr>
+          <w:szCs w:val="24"/>
+        </w:rPr>
         <w:t xml:space="preserve">2.5 Research on POI Data Handling </w:t>
       </w:r>
       <w:r>
+        <w:rPr>
+          <w:szCs w:val="24"/>
+        </w:rPr>
         <w:t>and Analysis</w:t>
       </w:r>
     </w:p>
-    <w:p/>
+    <w:p>
+      <w:pPr>
+        <w:rPr>
+          <w:sz w:val="24"/>
+          <w:szCs w:val="24"/>
+        </w:rPr>
+      </w:pPr>
+    </w:p>
     <w:p>
       <w:pPr>
         <w:rPr>
@@ -1173,7 +2180,7 @@
       </w:pPr>
     </w:p>
     <w:sectPr>
-      <w:footerReference w:type="default" r:id="rId20"/>
+      <w:footerReference w:type="default" r:id="rId23"/>
       <w:pgSz w:w="11906" w:h="16838"/>
       <w:pgMar w:top="1440" w:right="1440" w:bottom="1440" w:left="1440" w:header="708" w:footer="708" w:gutter="0"/>
       <w:cols w:space="708"/>
@@ -2059,6 +3066,119 @@
     </w:lvl>
   </w:abstractNum>
   <w:abstractNum w:abstractNumId="7" w15:restartNumberingAfterBreak="0">
+    <w:nsid w:val="1AE44288"/>
+    <w:multiLevelType w:val="hybridMultilevel"/>
+    <w:tmpl w:val="B808A06E"/>
+    <w:lvl w:ilvl="0" w:tplc="08090001">
+      <w:start w:val="1"/>
+      <w:numFmt w:val="bullet"/>
+      <w:lvlText w:val=""/>
+      <w:lvlJc w:val="left"/>
+      <w:pPr>
+        <w:ind w:left="720" w:hanging="360"/>
+      </w:pPr>
+      <w:rPr>
+        <w:rFonts w:ascii="Symbol" w:hAnsi="Symbol" w:hint="default"/>
+      </w:rPr>
+    </w:lvl>
+    <w:lvl w:ilvl="1" w:tplc="08090003" w:tentative="1">
+      <w:start w:val="1"/>
+      <w:numFmt w:val="bullet"/>
+      <w:lvlText w:val="o"/>
+      <w:lvlJc w:val="left"/>
+      <w:pPr>
+        <w:ind w:left="1440" w:hanging="360"/>
+      </w:pPr>
+      <w:rPr>
+        <w:rFonts w:ascii="Courier New" w:hAnsi="Courier New" w:cs="Courier New" w:hint="default"/>
+      </w:rPr>
+    </w:lvl>
+    <w:lvl w:ilvl="2" w:tplc="08090005" w:tentative="1">
+      <w:start w:val="1"/>
+      <w:numFmt w:val="bullet"/>
+      <w:lvlText w:val=""/>
+      <w:lvlJc w:val="left"/>
+      <w:pPr>
+        <w:ind w:left="2160" w:hanging="360"/>
+      </w:pPr>
+      <w:rPr>
+        <w:rFonts w:ascii="Wingdings" w:hAnsi="Wingdings" w:hint="default"/>
+      </w:rPr>
+    </w:lvl>
+    <w:lvl w:ilvl="3" w:tplc="08090001" w:tentative="1">
+      <w:start w:val="1"/>
+      <w:numFmt w:val="bullet"/>
+      <w:lvlText w:val=""/>
+      <w:lvlJc w:val="left"/>
+      <w:pPr>
+        <w:ind w:left="2880" w:hanging="360"/>
+      </w:pPr>
+      <w:rPr>
+        <w:rFonts w:ascii="Symbol" w:hAnsi="Symbol" w:hint="default"/>
+      </w:rPr>
+    </w:lvl>
+    <w:lvl w:ilvl="4" w:tplc="08090003" w:tentative="1">
+      <w:start w:val="1"/>
+      <w:numFmt w:val="bullet"/>
+      <w:lvlText w:val="o"/>
+      <w:lvlJc w:val="left"/>
+      <w:pPr>
+        <w:ind w:left="3600" w:hanging="360"/>
+      </w:pPr>
+      <w:rPr>
+        <w:rFonts w:ascii="Courier New" w:hAnsi="Courier New" w:cs="Courier New" w:hint="default"/>
+      </w:rPr>
+    </w:lvl>
+    <w:lvl w:ilvl="5" w:tplc="08090005" w:tentative="1">
+      <w:start w:val="1"/>
+      <w:numFmt w:val="bullet"/>
+      <w:lvlText w:val=""/>
+      <w:lvlJc w:val="left"/>
+      <w:pPr>
+        <w:ind w:left="4320" w:hanging="360"/>
+      </w:pPr>
+      <w:rPr>
+        <w:rFonts w:ascii="Wingdings" w:hAnsi="Wingdings" w:hint="default"/>
+      </w:rPr>
+    </w:lvl>
+    <w:lvl w:ilvl="6" w:tplc="08090001" w:tentative="1">
+      <w:start w:val="1"/>
+      <w:numFmt w:val="bullet"/>
+      <w:lvlText w:val=""/>
+      <w:lvlJc w:val="left"/>
+      <w:pPr>
+        <w:ind w:left="5040" w:hanging="360"/>
+      </w:pPr>
+      <w:rPr>
+        <w:rFonts w:ascii="Symbol" w:hAnsi="Symbol" w:hint="default"/>
+      </w:rPr>
+    </w:lvl>
+    <w:lvl w:ilvl="7" w:tplc="08090003" w:tentative="1">
+      <w:start w:val="1"/>
+      <w:numFmt w:val="bullet"/>
+      <w:lvlText w:val="o"/>
+      <w:lvlJc w:val="left"/>
+      <w:pPr>
+        <w:ind w:left="5760" w:hanging="360"/>
+      </w:pPr>
+      <w:rPr>
+        <w:rFonts w:ascii="Courier New" w:hAnsi="Courier New" w:cs="Courier New" w:hint="default"/>
+      </w:rPr>
+    </w:lvl>
+    <w:lvl w:ilvl="8" w:tplc="08090005" w:tentative="1">
+      <w:start w:val="1"/>
+      <w:numFmt w:val="bullet"/>
+      <w:lvlText w:val=""/>
+      <w:lvlJc w:val="left"/>
+      <w:pPr>
+        <w:ind w:left="6480" w:hanging="360"/>
+      </w:pPr>
+      <w:rPr>
+        <w:rFonts w:ascii="Wingdings" w:hAnsi="Wingdings" w:hint="default"/>
+      </w:rPr>
+    </w:lvl>
+  </w:abstractNum>
+  <w:abstractNum w:abstractNumId="8" w15:restartNumberingAfterBreak="0">
     <w:nsid w:val="1EDD2A19"/>
     <w:multiLevelType w:val="hybridMultilevel"/>
     <w:tmpl w:val="5378A614"/>
@@ -2171,7 +3291,7 @@
       </w:rPr>
     </w:lvl>
   </w:abstractNum>
-  <w:abstractNum w:abstractNumId="8" w15:restartNumberingAfterBreak="0">
+  <w:abstractNum w:abstractNumId="9" w15:restartNumberingAfterBreak="0">
     <w:nsid w:val="28E924F8"/>
     <w:multiLevelType w:val="hybridMultilevel"/>
     <w:tmpl w:val="A5BEDB74"/>
@@ -2284,7 +3404,120 @@
       </w:rPr>
     </w:lvl>
   </w:abstractNum>
-  <w:abstractNum w:abstractNumId="9" w15:restartNumberingAfterBreak="0">
+  <w:abstractNum w:abstractNumId="10" w15:restartNumberingAfterBreak="0">
+    <w:nsid w:val="2A4C6120"/>
+    <w:multiLevelType w:val="hybridMultilevel"/>
+    <w:tmpl w:val="BB7E7098"/>
+    <w:lvl w:ilvl="0" w:tplc="08090001">
+      <w:start w:val="1"/>
+      <w:numFmt w:val="bullet"/>
+      <w:lvlText w:val=""/>
+      <w:lvlJc w:val="left"/>
+      <w:pPr>
+        <w:ind w:left="720" w:hanging="360"/>
+      </w:pPr>
+      <w:rPr>
+        <w:rFonts w:ascii="Symbol" w:hAnsi="Symbol" w:hint="default"/>
+      </w:rPr>
+    </w:lvl>
+    <w:lvl w:ilvl="1" w:tplc="08090003" w:tentative="1">
+      <w:start w:val="1"/>
+      <w:numFmt w:val="bullet"/>
+      <w:lvlText w:val="o"/>
+      <w:lvlJc w:val="left"/>
+      <w:pPr>
+        <w:ind w:left="1440" w:hanging="360"/>
+      </w:pPr>
+      <w:rPr>
+        <w:rFonts w:ascii="Courier New" w:hAnsi="Courier New" w:cs="Courier New" w:hint="default"/>
+      </w:rPr>
+    </w:lvl>
+    <w:lvl w:ilvl="2" w:tplc="08090005" w:tentative="1">
+      <w:start w:val="1"/>
+      <w:numFmt w:val="bullet"/>
+      <w:lvlText w:val=""/>
+      <w:lvlJc w:val="left"/>
+      <w:pPr>
+        <w:ind w:left="2160" w:hanging="360"/>
+      </w:pPr>
+      <w:rPr>
+        <w:rFonts w:ascii="Wingdings" w:hAnsi="Wingdings" w:hint="default"/>
+      </w:rPr>
+    </w:lvl>
+    <w:lvl w:ilvl="3" w:tplc="08090001" w:tentative="1">
+      <w:start w:val="1"/>
+      <w:numFmt w:val="bullet"/>
+      <w:lvlText w:val=""/>
+      <w:lvlJc w:val="left"/>
+      <w:pPr>
+        <w:ind w:left="2880" w:hanging="360"/>
+      </w:pPr>
+      <w:rPr>
+        <w:rFonts w:ascii="Symbol" w:hAnsi="Symbol" w:hint="default"/>
+      </w:rPr>
+    </w:lvl>
+    <w:lvl w:ilvl="4" w:tplc="08090003" w:tentative="1">
+      <w:start w:val="1"/>
+      <w:numFmt w:val="bullet"/>
+      <w:lvlText w:val="o"/>
+      <w:lvlJc w:val="left"/>
+      <w:pPr>
+        <w:ind w:left="3600" w:hanging="360"/>
+      </w:pPr>
+      <w:rPr>
+        <w:rFonts w:ascii="Courier New" w:hAnsi="Courier New" w:cs="Courier New" w:hint="default"/>
+      </w:rPr>
+    </w:lvl>
+    <w:lvl w:ilvl="5" w:tplc="08090005" w:tentative="1">
+      <w:start w:val="1"/>
+      <w:numFmt w:val="bullet"/>
+      <w:lvlText w:val=""/>
+      <w:lvlJc w:val="left"/>
+      <w:pPr>
+        <w:ind w:left="4320" w:hanging="360"/>
+      </w:pPr>
+      <w:rPr>
+        <w:rFonts w:ascii="Wingdings" w:hAnsi="Wingdings" w:hint="default"/>
+      </w:rPr>
+    </w:lvl>
+    <w:lvl w:ilvl="6" w:tplc="08090001" w:tentative="1">
+      <w:start w:val="1"/>
+      <w:numFmt w:val="bullet"/>
+      <w:lvlText w:val=""/>
+      <w:lvlJc w:val="left"/>
+      <w:pPr>
+        <w:ind w:left="5040" w:hanging="360"/>
+      </w:pPr>
+      <w:rPr>
+        <w:rFonts w:ascii="Symbol" w:hAnsi="Symbol" w:hint="default"/>
+      </w:rPr>
+    </w:lvl>
+    <w:lvl w:ilvl="7" w:tplc="08090003" w:tentative="1">
+      <w:start w:val="1"/>
+      <w:numFmt w:val="bullet"/>
+      <w:lvlText w:val="o"/>
+      <w:lvlJc w:val="left"/>
+      <w:pPr>
+        <w:ind w:left="5760" w:hanging="360"/>
+      </w:pPr>
+      <w:rPr>
+        <w:rFonts w:ascii="Courier New" w:hAnsi="Courier New" w:cs="Courier New" w:hint="default"/>
+      </w:rPr>
+    </w:lvl>
+    <w:lvl w:ilvl="8" w:tplc="08090005" w:tentative="1">
+      <w:start w:val="1"/>
+      <w:numFmt w:val="bullet"/>
+      <w:lvlText w:val=""/>
+      <w:lvlJc w:val="left"/>
+      <w:pPr>
+        <w:ind w:left="6480" w:hanging="360"/>
+      </w:pPr>
+      <w:rPr>
+        <w:rFonts w:ascii="Wingdings" w:hAnsi="Wingdings" w:hint="default"/>
+      </w:rPr>
+    </w:lvl>
+  </w:abstractNum>
+  <w:abstractNum w:abstractNumId="11" w15:restartNumberingAfterBreak="0">
     <w:nsid w:val="2AE4329F"/>
     <w:multiLevelType w:val="hybridMultilevel"/>
     <w:tmpl w:val="42CA9A5E"/>
@@ -2396,7 +3629,7 @@
       </w:rPr>
     </w:lvl>
   </w:abstractNum>
-  <w:abstractNum w:abstractNumId="10" w15:restartNumberingAfterBreak="0">
+  <w:abstractNum w:abstractNumId="12" w15:restartNumberingAfterBreak="0">
     <w:nsid w:val="2B58121C"/>
     <w:multiLevelType w:val="hybridMultilevel"/>
     <w:tmpl w:val="DD22FA6E"/>
@@ -2509,7 +3742,7 @@
       </w:rPr>
     </w:lvl>
   </w:abstractNum>
-  <w:abstractNum w:abstractNumId="11" w15:restartNumberingAfterBreak="0">
+  <w:abstractNum w:abstractNumId="13" w15:restartNumberingAfterBreak="0">
     <w:nsid w:val="33770D29"/>
     <w:multiLevelType w:val="hybridMultilevel"/>
     <w:tmpl w:val="1B305D98"/>
@@ -2622,7 +3855,7 @@
       </w:rPr>
     </w:lvl>
   </w:abstractNum>
-  <w:abstractNum w:abstractNumId="12" w15:restartNumberingAfterBreak="0">
+  <w:abstractNum w:abstractNumId="14" w15:restartNumberingAfterBreak="0">
     <w:nsid w:val="378819CD"/>
     <w:multiLevelType w:val="hybridMultilevel"/>
     <w:tmpl w:val="9C62D334"/>
@@ -2734,7 +3967,120 @@
       </w:rPr>
     </w:lvl>
   </w:abstractNum>
-  <w:abstractNum w:abstractNumId="13" w15:restartNumberingAfterBreak="0">
+  <w:abstractNum w:abstractNumId="15" w15:restartNumberingAfterBreak="0">
+    <w:nsid w:val="37E63B7A"/>
+    <w:multiLevelType w:val="hybridMultilevel"/>
+    <w:tmpl w:val="140EA60A"/>
+    <w:lvl w:ilvl="0" w:tplc="08090001">
+      <w:start w:val="1"/>
+      <w:numFmt w:val="bullet"/>
+      <w:lvlText w:val=""/>
+      <w:lvlJc w:val="left"/>
+      <w:pPr>
+        <w:ind w:left="720" w:hanging="360"/>
+      </w:pPr>
+      <w:rPr>
+        <w:rFonts w:ascii="Symbol" w:hAnsi="Symbol" w:hint="default"/>
+      </w:rPr>
+    </w:lvl>
+    <w:lvl w:ilvl="1" w:tplc="08090003" w:tentative="1">
+      <w:start w:val="1"/>
+      <w:numFmt w:val="bullet"/>
+      <w:lvlText w:val="o"/>
+      <w:lvlJc w:val="left"/>
+      <w:pPr>
+        <w:ind w:left="1440" w:hanging="360"/>
+      </w:pPr>
+      <w:rPr>
+        <w:rFonts w:ascii="Courier New" w:hAnsi="Courier New" w:cs="Courier New" w:hint="default"/>
+      </w:rPr>
+    </w:lvl>
+    <w:lvl w:ilvl="2" w:tplc="08090005" w:tentative="1">
+      <w:start w:val="1"/>
+      <w:numFmt w:val="bullet"/>
+      <w:lvlText w:val=""/>
+      <w:lvlJc w:val="left"/>
+      <w:pPr>
+        <w:ind w:left="2160" w:hanging="360"/>
+      </w:pPr>
+      <w:rPr>
+        <w:rFonts w:ascii="Wingdings" w:hAnsi="Wingdings" w:hint="default"/>
+      </w:rPr>
+    </w:lvl>
+    <w:lvl w:ilvl="3" w:tplc="08090001" w:tentative="1">
+      <w:start w:val="1"/>
+      <w:numFmt w:val="bullet"/>
+      <w:lvlText w:val=""/>
+      <w:lvlJc w:val="left"/>
+      <w:pPr>
+        <w:ind w:left="2880" w:hanging="360"/>
+      </w:pPr>
+      <w:rPr>
+        <w:rFonts w:ascii="Symbol" w:hAnsi="Symbol" w:hint="default"/>
+      </w:rPr>
+    </w:lvl>
+    <w:lvl w:ilvl="4" w:tplc="08090003" w:tentative="1">
+      <w:start w:val="1"/>
+      <w:numFmt w:val="bullet"/>
+      <w:lvlText w:val="o"/>
+      <w:lvlJc w:val="left"/>
+      <w:pPr>
+        <w:ind w:left="3600" w:hanging="360"/>
+      </w:pPr>
+      <w:rPr>
+        <w:rFonts w:ascii="Courier New" w:hAnsi="Courier New" w:cs="Courier New" w:hint="default"/>
+      </w:rPr>
+    </w:lvl>
+    <w:lvl w:ilvl="5" w:tplc="08090005" w:tentative="1">
+      <w:start w:val="1"/>
+      <w:numFmt w:val="bullet"/>
+      <w:lvlText w:val=""/>
+      <w:lvlJc w:val="left"/>
+      <w:pPr>
+        <w:ind w:left="4320" w:hanging="360"/>
+      </w:pPr>
+      <w:rPr>
+        <w:rFonts w:ascii="Wingdings" w:hAnsi="Wingdings" w:hint="default"/>
+      </w:rPr>
+    </w:lvl>
+    <w:lvl w:ilvl="6" w:tplc="08090001" w:tentative="1">
+      <w:start w:val="1"/>
+      <w:numFmt w:val="bullet"/>
+      <w:lvlText w:val=""/>
+      <w:lvlJc w:val="left"/>
+      <w:pPr>
+        <w:ind w:left="5040" w:hanging="360"/>
+      </w:pPr>
+      <w:rPr>
+        <w:rFonts w:ascii="Symbol" w:hAnsi="Symbol" w:hint="default"/>
+      </w:rPr>
+    </w:lvl>
+    <w:lvl w:ilvl="7" w:tplc="08090003" w:tentative="1">
+      <w:start w:val="1"/>
+      <w:numFmt w:val="bullet"/>
+      <w:lvlText w:val="o"/>
+      <w:lvlJc w:val="left"/>
+      <w:pPr>
+        <w:ind w:left="5760" w:hanging="360"/>
+      </w:pPr>
+      <w:rPr>
+        <w:rFonts w:ascii="Courier New" w:hAnsi="Courier New" w:cs="Courier New" w:hint="default"/>
+      </w:rPr>
+    </w:lvl>
+    <w:lvl w:ilvl="8" w:tplc="08090005" w:tentative="1">
+      <w:start w:val="1"/>
+      <w:numFmt w:val="bullet"/>
+      <w:lvlText w:val=""/>
+      <w:lvlJc w:val="left"/>
+      <w:pPr>
+        <w:ind w:left="6480" w:hanging="360"/>
+      </w:pPr>
+      <w:rPr>
+        <w:rFonts w:ascii="Wingdings" w:hAnsi="Wingdings" w:hint="default"/>
+      </w:rPr>
+    </w:lvl>
+  </w:abstractNum>
+  <w:abstractNum w:abstractNumId="16" w15:restartNumberingAfterBreak="0">
     <w:nsid w:val="388B630F"/>
     <w:multiLevelType w:val="hybridMultilevel"/>
     <w:tmpl w:val="E5F8D7DE"/>
@@ -2847,7 +4193,7 @@
       </w:rPr>
     </w:lvl>
   </w:abstractNum>
-  <w:abstractNum w:abstractNumId="14" w15:restartNumberingAfterBreak="0">
+  <w:abstractNum w:abstractNumId="17" w15:restartNumberingAfterBreak="0">
     <w:nsid w:val="3C111CC4"/>
     <w:multiLevelType w:val="hybridMultilevel"/>
     <w:tmpl w:val="D296454E"/>
@@ -2960,7 +4306,7 @@
       </w:rPr>
     </w:lvl>
   </w:abstractNum>
-  <w:abstractNum w:abstractNumId="15" w15:restartNumberingAfterBreak="0">
+  <w:abstractNum w:abstractNumId="18" w15:restartNumberingAfterBreak="0">
     <w:nsid w:val="3C1F3577"/>
     <w:multiLevelType w:val="hybridMultilevel"/>
     <w:tmpl w:val="9184D6DA"/>
@@ -3073,7 +4419,7 @@
       </w:rPr>
     </w:lvl>
   </w:abstractNum>
-  <w:abstractNum w:abstractNumId="16" w15:restartNumberingAfterBreak="0">
+  <w:abstractNum w:abstractNumId="19" w15:restartNumberingAfterBreak="0">
     <w:nsid w:val="45E9335E"/>
     <w:multiLevelType w:val="hybridMultilevel"/>
     <w:tmpl w:val="7EAE79B6"/>
@@ -3162,7 +4508,7 @@
       </w:pPr>
     </w:lvl>
   </w:abstractNum>
-  <w:abstractNum w:abstractNumId="17" w15:restartNumberingAfterBreak="0">
+  <w:abstractNum w:abstractNumId="20" w15:restartNumberingAfterBreak="0">
     <w:nsid w:val="461319A5"/>
     <w:multiLevelType w:val="hybridMultilevel"/>
     <w:tmpl w:val="4C8E5200"/>
@@ -3275,7 +4621,7 @@
       </w:rPr>
     </w:lvl>
   </w:abstractNum>
-  <w:abstractNum w:abstractNumId="18" w15:restartNumberingAfterBreak="0">
+  <w:abstractNum w:abstractNumId="21" w15:restartNumberingAfterBreak="0">
     <w:nsid w:val="516B3BA3"/>
     <w:multiLevelType w:val="multilevel"/>
     <w:tmpl w:val="946A1D36"/>
@@ -3396,7 +4742,7 @@
       </w:rPr>
     </w:lvl>
   </w:abstractNum>
-  <w:abstractNum w:abstractNumId="19" w15:restartNumberingAfterBreak="0">
+  <w:abstractNum w:abstractNumId="22" w15:restartNumberingAfterBreak="0">
     <w:nsid w:val="532754E0"/>
     <w:multiLevelType w:val="hybridMultilevel"/>
     <w:tmpl w:val="AD5AD64C"/>
@@ -3482,7 +4828,120 @@
       </w:pPr>
     </w:lvl>
   </w:abstractNum>
-  <w:abstractNum w:abstractNumId="20" w15:restartNumberingAfterBreak="0">
+  <w:abstractNum w:abstractNumId="23" w15:restartNumberingAfterBreak="0">
+    <w:nsid w:val="66383CED"/>
+    <w:multiLevelType w:val="hybridMultilevel"/>
+    <w:tmpl w:val="2674AB2E"/>
+    <w:lvl w:ilvl="0" w:tplc="08090001">
+      <w:start w:val="1"/>
+      <w:numFmt w:val="bullet"/>
+      <w:lvlText w:val=""/>
+      <w:lvlJc w:val="left"/>
+      <w:pPr>
+        <w:ind w:left="720" w:hanging="360"/>
+      </w:pPr>
+      <w:rPr>
+        <w:rFonts w:ascii="Symbol" w:hAnsi="Symbol" w:hint="default"/>
+      </w:rPr>
+    </w:lvl>
+    <w:lvl w:ilvl="1" w:tplc="08090003" w:tentative="1">
+      <w:start w:val="1"/>
+      <w:numFmt w:val="bullet"/>
+      <w:lvlText w:val="o"/>
+      <w:lvlJc w:val="left"/>
+      <w:pPr>
+        <w:ind w:left="1440" w:hanging="360"/>
+      </w:pPr>
+      <w:rPr>
+        <w:rFonts w:ascii="Courier New" w:hAnsi="Courier New" w:cs="Courier New" w:hint="default"/>
+      </w:rPr>
+    </w:lvl>
+    <w:lvl w:ilvl="2" w:tplc="08090005" w:tentative="1">
+      <w:start w:val="1"/>
+      <w:numFmt w:val="bullet"/>
+      <w:lvlText w:val=""/>
+      <w:lvlJc w:val="left"/>
+      <w:pPr>
+        <w:ind w:left="2160" w:hanging="360"/>
+      </w:pPr>
+      <w:rPr>
+        <w:rFonts w:ascii="Wingdings" w:hAnsi="Wingdings" w:hint="default"/>
+      </w:rPr>
+    </w:lvl>
+    <w:lvl w:ilvl="3" w:tplc="08090001" w:tentative="1">
+      <w:start w:val="1"/>
+      <w:numFmt w:val="bullet"/>
+      <w:lvlText w:val=""/>
+      <w:lvlJc w:val="left"/>
+      <w:pPr>
+        <w:ind w:left="2880" w:hanging="360"/>
+      </w:pPr>
+      <w:rPr>
+        <w:rFonts w:ascii="Symbol" w:hAnsi="Symbol" w:hint="default"/>
+      </w:rPr>
+    </w:lvl>
+    <w:lvl w:ilvl="4" w:tplc="08090003" w:tentative="1">
+      <w:start w:val="1"/>
+      <w:numFmt w:val="bullet"/>
+      <w:lvlText w:val="o"/>
+      <w:lvlJc w:val="left"/>
+      <w:pPr>
+        <w:ind w:left="3600" w:hanging="360"/>
+      </w:pPr>
+      <w:rPr>
+        <w:rFonts w:ascii="Courier New" w:hAnsi="Courier New" w:cs="Courier New" w:hint="default"/>
+      </w:rPr>
+    </w:lvl>
+    <w:lvl w:ilvl="5" w:tplc="08090005" w:tentative="1">
+      <w:start w:val="1"/>
+      <w:numFmt w:val="bullet"/>
+      <w:lvlText w:val=""/>
+      <w:lvlJc w:val="left"/>
+      <w:pPr>
+        <w:ind w:left="4320" w:hanging="360"/>
+      </w:pPr>
+      <w:rPr>
+        <w:rFonts w:ascii="Wingdings" w:hAnsi="Wingdings" w:hint="default"/>
+      </w:rPr>
+    </w:lvl>
+    <w:lvl w:ilvl="6" w:tplc="08090001" w:tentative="1">
+      <w:start w:val="1"/>
+      <w:numFmt w:val="bullet"/>
+      <w:lvlText w:val=""/>
+      <w:lvlJc w:val="left"/>
+      <w:pPr>
+        <w:ind w:left="5040" w:hanging="360"/>
+      </w:pPr>
+      <w:rPr>
+        <w:rFonts w:ascii="Symbol" w:hAnsi="Symbol" w:hint="default"/>
+      </w:rPr>
+    </w:lvl>
+    <w:lvl w:ilvl="7" w:tplc="08090003" w:tentative="1">
+      <w:start w:val="1"/>
+      <w:numFmt w:val="bullet"/>
+      <w:lvlText w:val="o"/>
+      <w:lvlJc w:val="left"/>
+      <w:pPr>
+        <w:ind w:left="5760" w:hanging="360"/>
+      </w:pPr>
+      <w:rPr>
+        <w:rFonts w:ascii="Courier New" w:hAnsi="Courier New" w:cs="Courier New" w:hint="default"/>
+      </w:rPr>
+    </w:lvl>
+    <w:lvl w:ilvl="8" w:tplc="08090005" w:tentative="1">
+      <w:start w:val="1"/>
+      <w:numFmt w:val="bullet"/>
+      <w:lvlText w:val=""/>
+      <w:lvlJc w:val="left"/>
+      <w:pPr>
+        <w:ind w:left="6480" w:hanging="360"/>
+      </w:pPr>
+      <w:rPr>
+        <w:rFonts w:ascii="Wingdings" w:hAnsi="Wingdings" w:hint="default"/>
+      </w:rPr>
+    </w:lvl>
+  </w:abstractNum>
+  <w:abstractNum w:abstractNumId="24" w15:restartNumberingAfterBreak="0">
     <w:nsid w:val="676E44B7"/>
     <w:multiLevelType w:val="hybridMultilevel"/>
     <w:tmpl w:val="ACD84E7A"/>
@@ -3595,7 +5054,7 @@
       </w:rPr>
     </w:lvl>
   </w:abstractNum>
-  <w:abstractNum w:abstractNumId="21" w15:restartNumberingAfterBreak="0">
+  <w:abstractNum w:abstractNumId="25" w15:restartNumberingAfterBreak="0">
     <w:nsid w:val="681132E1"/>
     <w:multiLevelType w:val="hybridMultilevel"/>
     <w:tmpl w:val="63985188"/>
@@ -3708,7 +5167,7 @@
       </w:rPr>
     </w:lvl>
   </w:abstractNum>
-  <w:abstractNum w:abstractNumId="22" w15:restartNumberingAfterBreak="0">
+  <w:abstractNum w:abstractNumId="26" w15:restartNumberingAfterBreak="0">
     <w:nsid w:val="6D71456D"/>
     <w:multiLevelType w:val="hybridMultilevel"/>
     <w:tmpl w:val="5B72856C"/>
@@ -3821,7 +5280,7 @@
       </w:rPr>
     </w:lvl>
   </w:abstractNum>
-  <w:abstractNum w:abstractNumId="23" w15:restartNumberingAfterBreak="0">
+  <w:abstractNum w:abstractNumId="27" w15:restartNumberingAfterBreak="0">
     <w:nsid w:val="73723BFD"/>
     <w:multiLevelType w:val="hybridMultilevel"/>
     <w:tmpl w:val="777EBA4C"/>
@@ -3934,7 +5393,7 @@
       </w:rPr>
     </w:lvl>
   </w:abstractNum>
-  <w:abstractNum w:abstractNumId="24" w15:restartNumberingAfterBreak="0">
+  <w:abstractNum w:abstractNumId="28" w15:restartNumberingAfterBreak="0">
     <w:nsid w:val="73990A35"/>
     <w:multiLevelType w:val="hybridMultilevel"/>
     <w:tmpl w:val="D3F04E1E"/>
@@ -4047,7 +5506,7 @@
       </w:rPr>
     </w:lvl>
   </w:abstractNum>
-  <w:abstractNum w:abstractNumId="25" w15:restartNumberingAfterBreak="0">
+  <w:abstractNum w:abstractNumId="29" w15:restartNumberingAfterBreak="0">
     <w:nsid w:val="77B83074"/>
     <w:multiLevelType w:val="hybridMultilevel"/>
     <w:tmpl w:val="D1C89E36"/>
@@ -4159,7 +5618,120 @@
       </w:rPr>
     </w:lvl>
   </w:abstractNum>
-  <w:abstractNum w:abstractNumId="26" w15:restartNumberingAfterBreak="0">
+  <w:abstractNum w:abstractNumId="30" w15:restartNumberingAfterBreak="0">
+    <w:nsid w:val="7927300B"/>
+    <w:multiLevelType w:val="hybridMultilevel"/>
+    <w:tmpl w:val="A770DDBE"/>
+    <w:lvl w:ilvl="0" w:tplc="08090001">
+      <w:start w:val="1"/>
+      <w:numFmt w:val="bullet"/>
+      <w:lvlText w:val=""/>
+      <w:lvlJc w:val="left"/>
+      <w:pPr>
+        <w:ind w:left="720" w:hanging="360"/>
+      </w:pPr>
+      <w:rPr>
+        <w:rFonts w:ascii="Symbol" w:hAnsi="Symbol" w:hint="default"/>
+      </w:rPr>
+    </w:lvl>
+    <w:lvl w:ilvl="1" w:tplc="08090003" w:tentative="1">
+      <w:start w:val="1"/>
+      <w:numFmt w:val="bullet"/>
+      <w:lvlText w:val="o"/>
+      <w:lvlJc w:val="left"/>
+      <w:pPr>
+        <w:ind w:left="1440" w:hanging="360"/>
+      </w:pPr>
+      <w:rPr>
+        <w:rFonts w:ascii="Courier New" w:hAnsi="Courier New" w:cs="Courier New" w:hint="default"/>
+      </w:rPr>
+    </w:lvl>
+    <w:lvl w:ilvl="2" w:tplc="08090005" w:tentative="1">
+      <w:start w:val="1"/>
+      <w:numFmt w:val="bullet"/>
+      <w:lvlText w:val=""/>
+      <w:lvlJc w:val="left"/>
+      <w:pPr>
+        <w:ind w:left="2160" w:hanging="360"/>
+      </w:pPr>
+      <w:rPr>
+        <w:rFonts w:ascii="Wingdings" w:hAnsi="Wingdings" w:hint="default"/>
+      </w:rPr>
+    </w:lvl>
+    <w:lvl w:ilvl="3" w:tplc="08090001" w:tentative="1">
+      <w:start w:val="1"/>
+      <w:numFmt w:val="bullet"/>
+      <w:lvlText w:val=""/>
+      <w:lvlJc w:val="left"/>
+      <w:pPr>
+        <w:ind w:left="2880" w:hanging="360"/>
+      </w:pPr>
+      <w:rPr>
+        <w:rFonts w:ascii="Symbol" w:hAnsi="Symbol" w:hint="default"/>
+      </w:rPr>
+    </w:lvl>
+    <w:lvl w:ilvl="4" w:tplc="08090003" w:tentative="1">
+      <w:start w:val="1"/>
+      <w:numFmt w:val="bullet"/>
+      <w:lvlText w:val="o"/>
+      <w:lvlJc w:val="left"/>
+      <w:pPr>
+        <w:ind w:left="3600" w:hanging="360"/>
+      </w:pPr>
+      <w:rPr>
+        <w:rFonts w:ascii="Courier New" w:hAnsi="Courier New" w:cs="Courier New" w:hint="default"/>
+      </w:rPr>
+    </w:lvl>
+    <w:lvl w:ilvl="5" w:tplc="08090005" w:tentative="1">
+      <w:start w:val="1"/>
+      <w:numFmt w:val="bullet"/>
+      <w:lvlText w:val=""/>
+      <w:lvlJc w:val="left"/>
+      <w:pPr>
+        <w:ind w:left="4320" w:hanging="360"/>
+      </w:pPr>
+      <w:rPr>
+        <w:rFonts w:ascii="Wingdings" w:hAnsi="Wingdings" w:hint="default"/>
+      </w:rPr>
+    </w:lvl>
+    <w:lvl w:ilvl="6" w:tplc="08090001" w:tentative="1">
+      <w:start w:val="1"/>
+      <w:numFmt w:val="bullet"/>
+      <w:lvlText w:val=""/>
+      <w:lvlJc w:val="left"/>
+      <w:pPr>
+        <w:ind w:left="5040" w:hanging="360"/>
+      </w:pPr>
+      <w:rPr>
+        <w:rFonts w:ascii="Symbol" w:hAnsi="Symbol" w:hint="default"/>
+      </w:rPr>
+    </w:lvl>
+    <w:lvl w:ilvl="7" w:tplc="08090003" w:tentative="1">
+      <w:start w:val="1"/>
+      <w:numFmt w:val="bullet"/>
+      <w:lvlText w:val="o"/>
+      <w:lvlJc w:val="left"/>
+      <w:pPr>
+        <w:ind w:left="5760" w:hanging="360"/>
+      </w:pPr>
+      <w:rPr>
+        <w:rFonts w:ascii="Courier New" w:hAnsi="Courier New" w:cs="Courier New" w:hint="default"/>
+      </w:rPr>
+    </w:lvl>
+    <w:lvl w:ilvl="8" w:tplc="08090005" w:tentative="1">
+      <w:start w:val="1"/>
+      <w:numFmt w:val="bullet"/>
+      <w:lvlText w:val=""/>
+      <w:lvlJc w:val="left"/>
+      <w:pPr>
+        <w:ind w:left="6480" w:hanging="360"/>
+      </w:pPr>
+      <w:rPr>
+        <w:rFonts w:ascii="Wingdings" w:hAnsi="Wingdings" w:hint="default"/>
+      </w:rPr>
+    </w:lvl>
+  </w:abstractNum>
+  <w:abstractNum w:abstractNumId="31" w15:restartNumberingAfterBreak="0">
     <w:nsid w:val="7D864CBB"/>
     <w:multiLevelType w:val="hybridMultilevel"/>
     <w:tmpl w:val="D28A884E"/>
@@ -4248,7 +5820,7 @@
       </w:pPr>
     </w:lvl>
   </w:abstractNum>
-  <w:abstractNum w:abstractNumId="27" w15:restartNumberingAfterBreak="0">
+  <w:abstractNum w:abstractNumId="32" w15:restartNumberingAfterBreak="0">
     <w:nsid w:val="7E956007"/>
     <w:multiLevelType w:val="hybridMultilevel"/>
     <w:tmpl w:val="0E10CB88"/>
@@ -4335,49 +5907,49 @@
     </w:lvl>
   </w:abstractNum>
   <w:num w:numId="1" w16cid:durableId="1882671373">
-    <w:abstractNumId w:val="10"/>
+    <w:abstractNumId w:val="12"/>
   </w:num>
   <w:num w:numId="2" w16cid:durableId="488402332">
-    <w:abstractNumId w:val="13"/>
+    <w:abstractNumId w:val="16"/>
   </w:num>
   <w:num w:numId="3" w16cid:durableId="1517961157">
-    <w:abstractNumId w:val="8"/>
+    <w:abstractNumId w:val="9"/>
   </w:num>
   <w:num w:numId="4" w16cid:durableId="1860661669">
     <w:abstractNumId w:val="3"/>
   </w:num>
   <w:num w:numId="5" w16cid:durableId="1149633860">
-    <w:abstractNumId w:val="16"/>
+    <w:abstractNumId w:val="19"/>
   </w:num>
   <w:num w:numId="6" w16cid:durableId="942154090">
     <w:abstractNumId w:val="1"/>
   </w:num>
   <w:num w:numId="7" w16cid:durableId="1054349932">
-    <w:abstractNumId w:val="19"/>
+    <w:abstractNumId w:val="22"/>
   </w:num>
   <w:num w:numId="8" w16cid:durableId="1158808719">
+    <w:abstractNumId w:val="32"/>
+  </w:num>
+  <w:num w:numId="9" w16cid:durableId="669331607">
+    <w:abstractNumId w:val="20"/>
+  </w:num>
+  <w:num w:numId="10" w16cid:durableId="1346520079">
+    <w:abstractNumId w:val="18"/>
+  </w:num>
+  <w:num w:numId="11" w16cid:durableId="1699312123">
+    <w:abstractNumId w:val="26"/>
+  </w:num>
+  <w:num w:numId="12" w16cid:durableId="969869494">
+    <w:abstractNumId w:val="24"/>
+  </w:num>
+  <w:num w:numId="13" w16cid:durableId="1414083523">
     <w:abstractNumId w:val="27"/>
   </w:num>
-  <w:num w:numId="9" w16cid:durableId="669331607">
-    <w:abstractNumId w:val="17"/>
-  </w:num>
-  <w:num w:numId="10" w16cid:durableId="1346520079">
-    <w:abstractNumId w:val="15"/>
-  </w:num>
-  <w:num w:numId="11" w16cid:durableId="1699312123">
-    <w:abstractNumId w:val="22"/>
-  </w:num>
-  <w:num w:numId="12" w16cid:durableId="969869494">
-    <w:abstractNumId w:val="20"/>
-  </w:num>
-  <w:num w:numId="13" w16cid:durableId="1414083523">
-    <w:abstractNumId w:val="23"/>
-  </w:num>
   <w:num w:numId="14" w16cid:durableId="1597714874">
-    <w:abstractNumId w:val="26"/>
+    <w:abstractNumId w:val="31"/>
   </w:num>
   <w:num w:numId="15" w16cid:durableId="526218736">
-    <w:abstractNumId w:val="14"/>
+    <w:abstractNumId w:val="17"/>
   </w:num>
   <w:num w:numId="16" w16cid:durableId="1235701835">
     <w:abstractNumId w:val="0"/>
@@ -4386,37 +5958,52 @@
     <w:abstractNumId w:val="6"/>
   </w:num>
   <w:num w:numId="18" w16cid:durableId="1051659277">
-    <w:abstractNumId w:val="24"/>
+    <w:abstractNumId w:val="28"/>
   </w:num>
   <w:num w:numId="19" w16cid:durableId="1396390958">
-    <w:abstractNumId w:val="21"/>
+    <w:abstractNumId w:val="25"/>
   </w:num>
   <w:num w:numId="20" w16cid:durableId="1854029691">
     <w:abstractNumId w:val="2"/>
   </w:num>
   <w:num w:numId="21" w16cid:durableId="952708985">
-    <w:abstractNumId w:val="25"/>
+    <w:abstractNumId w:val="29"/>
   </w:num>
   <w:num w:numId="22" w16cid:durableId="1545363286">
-    <w:abstractNumId w:val="9"/>
+    <w:abstractNumId w:val="11"/>
   </w:num>
   <w:num w:numId="23" w16cid:durableId="275018443">
-    <w:abstractNumId w:val="12"/>
+    <w:abstractNumId w:val="14"/>
   </w:num>
   <w:num w:numId="24" w16cid:durableId="1527862216">
-    <w:abstractNumId w:val="18"/>
+    <w:abstractNumId w:val="21"/>
   </w:num>
   <w:num w:numId="25" w16cid:durableId="755982008">
     <w:abstractNumId w:val="5"/>
   </w:num>
   <w:num w:numId="26" w16cid:durableId="967466725">
-    <w:abstractNumId w:val="11"/>
+    <w:abstractNumId w:val="13"/>
   </w:num>
   <w:num w:numId="27" w16cid:durableId="256914071">
     <w:abstractNumId w:val="4"/>
   </w:num>
   <w:num w:numId="28" w16cid:durableId="1482499254">
+    <w:abstractNumId w:val="8"/>
+  </w:num>
+  <w:num w:numId="29" w16cid:durableId="1809934270">
+    <w:abstractNumId w:val="10"/>
+  </w:num>
+  <w:num w:numId="30" w16cid:durableId="190998233">
+    <w:abstractNumId w:val="23"/>
+  </w:num>
+  <w:num w:numId="31" w16cid:durableId="1216314939">
+    <w:abstractNumId w:val="30"/>
+  </w:num>
+  <w:num w:numId="32" w16cid:durableId="890463459">
     <w:abstractNumId w:val="7"/>
+  </w:num>
+  <w:num w:numId="33" w16cid:durableId="1254777256">
+    <w:abstractNumId w:val="15"/>
   </w:num>
 </w:numbering>
 </file>
@@ -5025,7 +6612,6 @@
   <w:style w:type="character" w:default="1" w:styleId="DefaultParagraphFont">
     <w:name w:val="Default Paragraph Font"/>
     <w:uiPriority w:val="1"/>
-    <w:semiHidden/>
     <w:unhideWhenUsed/>
   </w:style>
   <w:style w:type="table" w:default="1" w:styleId="TableNormal">

</xml_diff>

<commit_message>
Added research to final_report_rough.docx
</commit_message>
<xml_diff>
--- a/final_report_rough.docx
+++ b/final_report_rough.docx
@@ -1909,23 +1909,7 @@
             <w:sz w:val="24"/>
             <w:szCs w:val="24"/>
           </w:rPr>
-          <w:t>https://location.fours</w:t>
-        </w:r>
-        <w:r>
-          <w:rPr>
-            <w:rStyle w:val="Hyperlink"/>
-            <w:sz w:val="24"/>
-            <w:szCs w:val="24"/>
-          </w:rPr>
-          <w:t>q</w:t>
-        </w:r>
-        <w:r>
-          <w:rPr>
-            <w:rStyle w:val="Hyperlink"/>
-            <w:sz w:val="24"/>
-            <w:szCs w:val="24"/>
-          </w:rPr>
-          <w:t>uare.com</w:t>
+          <w:t>https://location.foursquare.com</w:t>
         </w:r>
       </w:hyperlink>
       <w:r>
@@ -2039,23 +2023,7 @@
             <w:sz w:val="24"/>
             <w:szCs w:val="24"/>
           </w:rPr>
-          <w:t>https://www.openstreetmap.org/#m</w:t>
-        </w:r>
-        <w:r>
-          <w:rPr>
-            <w:rStyle w:val="Hyperlink"/>
-            <w:sz w:val="24"/>
-            <w:szCs w:val="24"/>
-          </w:rPr>
-          <w:t>a</w:t>
-        </w:r>
-        <w:r>
-          <w:rPr>
-            <w:rStyle w:val="Hyperlink"/>
-            <w:sz w:val="24"/>
-            <w:szCs w:val="24"/>
-          </w:rPr>
-          <w:t>p=12/51.4828/-3.1610</w:t>
+          <w:t>https://www.openstreetmap.org/#map=12/51.4828/-3.1610</w:t>
         </w:r>
       </w:hyperlink>
       <w:r>
@@ -2136,23 +2104,7 @@
             <w:sz w:val="24"/>
             <w:szCs w:val="24"/>
           </w:rPr>
-          <w:t>https://www.precisely.com/product/precisely-points-of-interest/precisely-points-of-interest?utm_medium=cpc&amp;utm_s</w:t>
-        </w:r>
-        <w:r>
-          <w:rPr>
-            <w:rStyle w:val="Hyperlink"/>
-            <w:sz w:val="24"/>
-            <w:szCs w:val="24"/>
-          </w:rPr>
-          <w:t>o</w:t>
-        </w:r>
-        <w:r>
-          <w:rPr>
-            <w:rStyle w:val="Hyperlink"/>
-            <w:sz w:val="24"/>
-            <w:szCs w:val="24"/>
-          </w:rPr>
-          <w:t>urce=Online-Advertising&amp;utm_campaign=Data-Integrity_Global_Digital-Ads-Google-Paid-Search-Brand-Campaign_2025&amp;utm_content=</w:t>
+          <w:t>https://www.precisely.com/product/precisely-points-of-interest/precisely-points-of-interest?utm_medium=cpc&amp;utm_source=Online-Advertising&amp;utm_campaign=Data-Integrity_Global_Digital-Ads-Google-Paid-Search-Brand-Campaign_2025&amp;utm_content=</w:t>
         </w:r>
       </w:hyperlink>
     </w:p>
@@ -2218,23 +2170,7 @@
             <w:sz w:val="24"/>
             <w:szCs w:val="24"/>
           </w:rPr>
-          <w:t>https://digimap.edina.ac.uk/roam/</w:t>
-        </w:r>
-        <w:r>
-          <w:rPr>
-            <w:rStyle w:val="Hyperlink"/>
-            <w:sz w:val="24"/>
-            <w:szCs w:val="24"/>
-          </w:rPr>
-          <w:t>m</w:t>
-        </w:r>
-        <w:r>
-          <w:rPr>
-            <w:rStyle w:val="Hyperlink"/>
-            <w:sz w:val="24"/>
-            <w:szCs w:val="24"/>
-          </w:rPr>
-          <w:t>ap/os</w:t>
+          <w:t>https://digimap.edina.ac.uk/roam/map/os</w:t>
         </w:r>
       </w:hyperlink>
     </w:p>
@@ -2494,6 +2430,100 @@
         </w:rPr>
         <w:t>Societal data</w:t>
       </w:r>
+      <w:r>
+        <w:rPr>
+          <w:sz w:val="24"/>
+          <w:szCs w:val="24"/>
+        </w:rPr>
+        <w:t>: population density, age ranges, professions, employment, health</w:t>
+      </w:r>
+    </w:p>
+    <w:p>
+      <w:pPr>
+        <w:rPr>
+          <w:sz w:val="24"/>
+          <w:szCs w:val="24"/>
+        </w:rPr>
+      </w:pPr>
+    </w:p>
+    <w:p>
+      <w:pPr>
+        <w:rPr>
+          <w:sz w:val="24"/>
+          <w:szCs w:val="24"/>
+        </w:rPr>
+      </w:pPr>
+      <w:hyperlink r:id="rId22" w:history="1">
+        <w:r>
+          <w:rPr>
+            <w:rStyle w:val="Hyperlink"/>
+            <w:sz w:val="24"/>
+            <w:szCs w:val="24"/>
+          </w:rPr>
+          <w:t>https://www.ons.gov.uk/search?topics=9731,6646,3845,9497,4262,4128,7755,4994,6885,9724,7367&amp;filter=datasets</w:t>
+        </w:r>
+      </w:hyperlink>
+    </w:p>
+    <w:p>
+      <w:pPr>
+        <w:pStyle w:val="ListParagraph"/>
+        <w:numPr>
+          <w:ilvl w:val="0"/>
+          <w:numId w:val="27"/>
+        </w:numPr>
+        <w:rPr>
+          <w:sz w:val="24"/>
+          <w:szCs w:val="24"/>
+        </w:rPr>
+      </w:pPr>
+      <w:r>
+        <w:rPr>
+          <w:sz w:val="24"/>
+          <w:szCs w:val="24"/>
+        </w:rPr>
+        <w:t>Data from 2021 census</w:t>
+      </w:r>
+      <w:r>
+        <w:rPr>
+          <w:sz w:val="24"/>
+          <w:szCs w:val="24"/>
+        </w:rPr>
+        <w:t>: residence type by age,</w:t>
+      </w:r>
+    </w:p>
+    <w:p>
+      <w:pPr>
+        <w:rPr>
+          <w:sz w:val="24"/>
+          <w:szCs w:val="24"/>
+        </w:rPr>
+      </w:pPr>
+    </w:p>
+    <w:p>
+      <w:pPr>
+        <w:rPr>
+          <w:sz w:val="24"/>
+          <w:szCs w:val="24"/>
+        </w:rPr>
+      </w:pPr>
+      <w:hyperlink r:id="rId23" w:history="1">
+        <w:r>
+          <w:rPr>
+            <w:rStyle w:val="Hyperlink"/>
+            <w:sz w:val="24"/>
+            <w:szCs w:val="24"/>
+          </w:rPr>
+          <w:t>https://www.ons.gov.uk/economy/datalist?filter=datasets&amp;page=4</w:t>
+        </w:r>
+      </w:hyperlink>
+    </w:p>
+    <w:p>
+      <w:pPr>
+        <w:rPr>
+          <w:sz w:val="24"/>
+          <w:szCs w:val="24"/>
+        </w:rPr>
+      </w:pPr>
     </w:p>
     <w:p>
       <w:pPr>
@@ -2707,7 +2737,7 @@
       </w:pPr>
     </w:p>
     <w:sectPr>
-      <w:footerReference w:type="default" r:id="rId22"/>
+      <w:footerReference w:type="default" r:id="rId24"/>
       <w:pgSz w:w="11906" w:h="16838"/>
       <w:pgMar w:top="1440" w:right="1440" w:bottom="1440" w:left="1440" w:header="708" w:footer="708" w:gutter="0"/>
       <w:cols w:space="708"/>
@@ -3256,7 +3286,7 @@
   <w:abstractNum w:abstractNumId="4" w15:restartNumberingAfterBreak="0">
     <w:nsid w:val="0A8F4EAD"/>
     <w:multiLevelType w:val="hybridMultilevel"/>
-    <w:tmpl w:val="08065198"/>
+    <w:tmpl w:val="04D267AE"/>
     <w:lvl w:ilvl="0" w:tplc="08090001">
       <w:start w:val="1"/>
       <w:numFmt w:val="bullet"/>
@@ -7139,6 +7169,7 @@
   <w:style w:type="character" w:default="1" w:styleId="DefaultParagraphFont">
     <w:name w:val="Default Paragraph Font"/>
     <w:uiPriority w:val="1"/>
+    <w:semiHidden/>
     <w:unhideWhenUsed/>
   </w:style>
   <w:style w:type="table" w:default="1" w:styleId="TableNormal">

</xml_diff>

<commit_message>
Made final_report_rough.docx up to date
</commit_message>
<xml_diff>
--- a/final_report_rough.docx
+++ b/final_report_rough.docx
@@ -3246,49 +3246,129 @@
     </w:p>
     <w:p/>
     <w:p>
-      <w:r>
+      <w:pPr>
+        <w:rPr>
+          <w:sz w:val="24"/>
+          <w:szCs w:val="24"/>
+        </w:rPr>
+      </w:pPr>
+      <w:r>
+        <w:rPr>
+          <w:sz w:val="24"/>
+          <w:szCs w:val="24"/>
+        </w:rPr>
         <w:t>Postgre</w:t>
       </w:r>
       <w:r>
+        <w:rPr>
+          <w:sz w:val="24"/>
+          <w:szCs w:val="24"/>
+        </w:rPr>
         <w:t>SQL</w:t>
       </w:r>
     </w:p>
     <w:p>
-      <w:r>
+      <w:pPr>
+        <w:rPr>
+          <w:sz w:val="24"/>
+          <w:szCs w:val="24"/>
+        </w:rPr>
+      </w:pPr>
+      <w:r>
+        <w:rPr>
+          <w:sz w:val="24"/>
+          <w:szCs w:val="24"/>
+        </w:rPr>
         <w:t>Dash</w:t>
       </w:r>
     </w:p>
     <w:p>
-      <w:r>
+      <w:pPr>
+        <w:rPr>
+          <w:sz w:val="24"/>
+          <w:szCs w:val="24"/>
+        </w:rPr>
+      </w:pPr>
+      <w:r>
+        <w:rPr>
+          <w:sz w:val="24"/>
+          <w:szCs w:val="24"/>
+        </w:rPr>
         <w:t>Pandas</w:t>
       </w:r>
     </w:p>
     <w:p>
+      <w:pPr>
+        <w:rPr>
+          <w:sz w:val="24"/>
+          <w:szCs w:val="24"/>
+        </w:rPr>
+      </w:pPr>
       <w:proofErr w:type="spellStart"/>
       <w:r>
+        <w:rPr>
+          <w:sz w:val="24"/>
+          <w:szCs w:val="24"/>
+        </w:rPr>
         <w:t>Numpy</w:t>
       </w:r>
       <w:proofErr w:type="spellEnd"/>
       <w:r>
+        <w:rPr>
+          <w:sz w:val="24"/>
+          <w:szCs w:val="24"/>
+        </w:rPr>
         <w:t xml:space="preserve"> or </w:t>
       </w:r>
       <w:r>
+        <w:rPr>
+          <w:sz w:val="24"/>
+          <w:szCs w:val="24"/>
+        </w:rPr>
         <w:t>Shapely(?)</w:t>
       </w:r>
     </w:p>
     <w:p>
-      <w:r>
+      <w:pPr>
+        <w:rPr>
+          <w:sz w:val="24"/>
+          <w:szCs w:val="24"/>
+        </w:rPr>
+      </w:pPr>
+      <w:r>
+        <w:rPr>
+          <w:sz w:val="24"/>
+          <w:szCs w:val="24"/>
+        </w:rPr>
         <w:t>Scikit-learn</w:t>
       </w:r>
     </w:p>
     <w:p>
-      <w:r>
+      <w:pPr>
+        <w:rPr>
+          <w:sz w:val="24"/>
+          <w:szCs w:val="24"/>
+        </w:rPr>
+      </w:pPr>
+      <w:r>
+        <w:rPr>
+          <w:sz w:val="24"/>
+          <w:szCs w:val="24"/>
+        </w:rPr>
         <w:t>Folium or dash-leaflets</w:t>
       </w:r>
     </w:p>
     <w:p>
-      <w:r>
-        <w:rPr>
+      <w:pPr>
+        <w:rPr>
+          <w:sz w:val="24"/>
+          <w:szCs w:val="24"/>
+        </w:rPr>
+      </w:pPr>
+      <w:r>
+        <w:rPr>
+          <w:sz w:val="24"/>
+          <w:szCs w:val="24"/>
           <w:highlight w:val="cyan"/>
         </w:rPr>
         <w:t xml:space="preserve">Airflow (if data can be automatically accessed from </w:t>
@@ -3296,6 +3376,8 @@
       <w:proofErr w:type="spellStart"/>
       <w:r>
         <w:rPr>
+          <w:sz w:val="24"/>
+          <w:szCs w:val="24"/>
           <w:highlight w:val="cyan"/>
         </w:rPr>
         <w:t>digimaps</w:t>
@@ -3303,28 +3385,63 @@
       <w:proofErr w:type="spellEnd"/>
       <w:r>
         <w:rPr>
+          <w:sz w:val="24"/>
+          <w:szCs w:val="24"/>
           <w:highlight w:val="cyan"/>
         </w:rPr>
         <w:t>)</w:t>
       </w:r>
     </w:p>
-    <w:p/>
-    <w:p/>
+    <w:p>
+      <w:pPr>
+        <w:rPr>
+          <w:sz w:val="24"/>
+          <w:szCs w:val="24"/>
+        </w:rPr>
+      </w:pPr>
+    </w:p>
+    <w:p>
+      <w:pPr>
+        <w:rPr>
+          <w:sz w:val="24"/>
+          <w:szCs w:val="24"/>
+        </w:rPr>
+      </w:pPr>
+    </w:p>
     <w:p>
       <w:pPr>
         <w:pStyle w:val="Heading2"/>
-      </w:pPr>
-      <w:r>
+        <w:rPr>
+          <w:szCs w:val="24"/>
+        </w:rPr>
+      </w:pPr>
+      <w:r>
+        <w:rPr>
+          <w:szCs w:val="24"/>
+        </w:rPr>
         <w:t xml:space="preserve">Week 4 </w:t>
       </w:r>
       <w:r>
+        <w:rPr>
+          <w:szCs w:val="24"/>
+        </w:rPr>
         <w:t>–</w:t>
       </w:r>
       <w:r>
+        <w:rPr>
+          <w:szCs w:val="24"/>
+        </w:rPr>
         <w:t xml:space="preserve"> Preprocessing</w:t>
       </w:r>
     </w:p>
-    <w:p/>
+    <w:p>
+      <w:pPr>
+        <w:rPr>
+          <w:sz w:val="24"/>
+          <w:szCs w:val="24"/>
+        </w:rPr>
+      </w:pPr>
+    </w:p>
     <w:p>
       <w:pPr>
         <w:pStyle w:val="ListParagraph"/>
@@ -3332,15 +3449,31 @@
           <w:ilvl w:val="0"/>
           <w:numId w:val="36"/>
         </w:numPr>
-      </w:pPr>
-      <w:r>
+        <w:rPr>
+          <w:sz w:val="24"/>
+          <w:szCs w:val="24"/>
+        </w:rPr>
+      </w:pPr>
+      <w:r>
+        <w:rPr>
+          <w:sz w:val="24"/>
+          <w:szCs w:val="24"/>
+        </w:rPr>
         <w:t>Installed dependences Dash, Pandas,</w:t>
       </w:r>
       <w:r>
+        <w:rPr>
+          <w:sz w:val="24"/>
+          <w:szCs w:val="24"/>
+        </w:rPr>
         <w:t xml:space="preserve"> Flask, Psycopg2, </w:t>
       </w:r>
       <w:proofErr w:type="spellStart"/>
       <w:r>
+        <w:rPr>
+          <w:sz w:val="24"/>
+          <w:szCs w:val="24"/>
+        </w:rPr>
         <w:t>Numpy</w:t>
       </w:r>
       <w:proofErr w:type="spellEnd"/>
@@ -3352,8 +3485,16 @@
           <w:ilvl w:val="0"/>
           <w:numId w:val="36"/>
         </w:numPr>
-      </w:pPr>
-      <w:r>
+        <w:rPr>
+          <w:sz w:val="24"/>
+          <w:szCs w:val="24"/>
+        </w:rPr>
+      </w:pPr>
+      <w:r>
+        <w:rPr>
+          <w:sz w:val="24"/>
+          <w:szCs w:val="24"/>
+        </w:rPr>
         <w:t>Set up basic dash web interface</w:t>
       </w:r>
     </w:p>
@@ -3364,14 +3505,40 @@
           <w:ilvl w:val="0"/>
           <w:numId w:val="36"/>
         </w:numPr>
-      </w:pPr>
-      <w:r>
+        <w:rPr>
+          <w:sz w:val="24"/>
+          <w:szCs w:val="24"/>
+        </w:rPr>
+      </w:pPr>
+      <w:r>
+        <w:rPr>
+          <w:sz w:val="24"/>
+          <w:szCs w:val="24"/>
+        </w:rPr>
         <w:t>Upload feature takes in 3 types of data file</w:t>
       </w:r>
     </w:p>
-    <w:p/>
-    <w:p>
-      <w:r>
+    <w:p>
+      <w:pPr>
+        <w:rPr>
+          <w:sz w:val="24"/>
+          <w:szCs w:val="24"/>
+        </w:rPr>
+      </w:pPr>
+    </w:p>
+    <w:p>
+      <w:pPr>
+        <w:rPr>
+          <w:sz w:val="24"/>
+          <w:szCs w:val="24"/>
+        </w:rPr>
+      </w:pPr>
+      <w:r>
+        <w:rPr>
+          <w:noProof/>
+          <w:sz w:val="24"/>
+          <w:szCs w:val="24"/>
+        </w:rPr>
         <w:drawing>
           <wp:inline distT="0" distB="0" distL="0" distR="0" wp14:anchorId="0EC4C96B" wp14:editId="56007769">
             <wp:extent cx="3598979" cy="3897630"/>
@@ -3410,15 +3577,33 @@
       </w:r>
     </w:p>
     <w:p>
-      <w:r>
+      <w:pPr>
+        <w:rPr>
+          <w:sz w:val="24"/>
+          <w:szCs w:val="24"/>
+        </w:rPr>
+      </w:pPr>
+      <w:r>
+        <w:rPr>
+          <w:sz w:val="24"/>
+          <w:szCs w:val="24"/>
+        </w:rPr>
         <w:lastRenderedPageBreak/>
         <w:t>Cardiff northing and easting:</w:t>
       </w:r>
     </w:p>
     <w:p>
+      <w:pPr>
+        <w:rPr>
+          <w:sz w:val="24"/>
+          <w:szCs w:val="24"/>
+        </w:rPr>
+      </w:pPr>
       <w:r>
         <w:rPr>
           <w:noProof/>
+          <w:sz w:val="24"/>
+          <w:szCs w:val="24"/>
         </w:rPr>
         <mc:AlternateContent>
           <mc:Choice Requires="wps">
@@ -3517,6 +3702,8 @@
       <w:r>
         <w:rPr>
           <w:noProof/>
+          <w:sz w:val="24"/>
+          <w:szCs w:val="24"/>
         </w:rPr>
         <mc:AlternateContent>
           <mc:Choice Requires="wps">
@@ -3593,6 +3780,8 @@
       <w:r>
         <w:rPr>
           <w:noProof/>
+          <w:sz w:val="24"/>
+          <w:szCs w:val="24"/>
         </w:rPr>
         <mc:AlternateContent>
           <mc:Choice Requires="wps">
@@ -3660,19 +3849,150 @@
         </mc:AlternateContent>
       </w:r>
       <w:r>
+        <w:rPr>
+          <w:sz w:val="24"/>
+          <w:szCs w:val="24"/>
+        </w:rPr>
         <w:tab/>
       </w:r>
     </w:p>
-    <w:p/>
-    <w:p>
+    <w:p>
+      <w:pPr>
+        <w:rPr>
+          <w:sz w:val="24"/>
+          <w:szCs w:val="24"/>
+        </w:rPr>
+      </w:pPr>
+    </w:p>
+    <w:p>
+      <w:pPr>
+        <w:rPr>
+          <w:sz w:val="24"/>
+          <w:szCs w:val="24"/>
+        </w:rPr>
+      </w:pPr>
       <w:r>
         <w:rPr>
           <w:noProof/>
+          <w:sz w:val="24"/>
+          <w:szCs w:val="24"/>
         </w:rPr>
         <mc:AlternateContent>
           <mc:Choice Requires="wps">
             <w:drawing>
-              <wp:anchor distT="0" distB="0" distL="114300" distR="114300" simplePos="0" relativeHeight="251662336" behindDoc="0" locked="0" layoutInCell="1" allowOverlap="1" wp14:anchorId="522E9BAF" wp14:editId="2BA52B06">
+              <wp:anchor distT="45720" distB="45720" distL="114300" distR="114300" simplePos="0" relativeHeight="251658751" behindDoc="0" locked="0" layoutInCell="1" allowOverlap="1" wp14:anchorId="5026584C" wp14:editId="419A80B8">
+                <wp:simplePos x="0" y="0"/>
+                <wp:positionH relativeFrom="margin">
+                  <wp:align>left</wp:align>
+                </wp:positionH>
+                <wp:positionV relativeFrom="paragraph">
+                  <wp:posOffset>236220</wp:posOffset>
+                </wp:positionV>
+                <wp:extent cx="1800225" cy="266700"/>
+                <wp:effectExtent l="0" t="0" r="9525" b="0"/>
+                <wp:wrapSquare wrapText="bothSides"/>
+                <wp:docPr id="704266973" name="Text Box 2"/>
+                <wp:cNvGraphicFramePr>
+                  <a:graphicFrameLocks xmlns:a="http://schemas.openxmlformats.org/drawingml/2006/main"/>
+                </wp:cNvGraphicFramePr>
+                <a:graphic xmlns:a="http://schemas.openxmlformats.org/drawingml/2006/main">
+                  <a:graphicData uri="http://schemas.microsoft.com/office/word/2010/wordprocessingShape">
+                    <wps:wsp>
+                      <wps:cNvSpPr txBox="1">
+                        <a:spLocks noChangeArrowheads="1"/>
+                      </wps:cNvSpPr>
+                      <wps:spPr bwMode="auto">
+                        <a:xfrm>
+                          <a:off x="0" y="0"/>
+                          <a:ext cx="1800225" cy="266700"/>
+                        </a:xfrm>
+                        <a:prstGeom prst="rect">
+                          <a:avLst/>
+                        </a:prstGeom>
+                        <a:solidFill>
+                          <a:srgbClr val="FFFFFF"/>
+                        </a:solidFill>
+                        <a:ln w="9525">
+                          <a:noFill/>
+                          <a:miter lim="800000"/>
+                          <a:headEnd/>
+                          <a:tailEnd/>
+                        </a:ln>
+                      </wps:spPr>
+                      <wps:txbx>
+                        <w:txbxContent>
+                          <w:p>
+                            <w:r>
+                              <w:t xml:space="preserve">E= </w:t>
+                            </w:r>
+                            <w:r>
+                              <w:t>311275.8</w:t>
+                            </w:r>
+                            <w:r>
+                              <w:t xml:space="preserve"> N = </w:t>
+                            </w:r>
+                            <w:r>
+                              <w:t>173146.4</w:t>
+                            </w:r>
+                          </w:p>
+                        </w:txbxContent>
+                      </wps:txbx>
+                      <wps:bodyPr rot="0" vert="horz" wrap="square" lIns="91440" tIns="45720" rIns="91440" bIns="45720" anchor="t" anchorCtr="0">
+                        <a:noAutofit/>
+                      </wps:bodyPr>
+                    </wps:wsp>
+                  </a:graphicData>
+                </a:graphic>
+                <wp14:sizeRelH relativeFrom="margin">
+                  <wp14:pctWidth>0</wp14:pctWidth>
+                </wp14:sizeRelH>
+                <wp14:sizeRelV relativeFrom="margin">
+                  <wp14:pctHeight>0</wp14:pctHeight>
+                </wp14:sizeRelV>
+              </wp:anchor>
+            </w:drawing>
+          </mc:Choice>
+          <mc:Fallback>
+            <w:pict>
+              <v:shapetype w14:anchorId="5026584C" id="_x0000_t202" coordsize="21600,21600" o:spt="202" path="m,l,21600r21600,l21600,xe">
+                <v:stroke joinstyle="miter"/>
+                <v:path gradientshapeok="t" o:connecttype="rect"/>
+              </v:shapetype>
+              <v:shape id="_x0000_s1027" type="#_x0000_t202" style="position:absolute;margin-left:0;margin-top:18.6pt;width:141.75pt;height:21pt;z-index:251658751;visibility:visible;mso-wrap-style:square;mso-width-percent:0;mso-height-percent:0;mso-wrap-distance-left:9pt;mso-wrap-distance-top:3.6pt;mso-wrap-distance-right:9pt;mso-wrap-distance-bottom:3.6pt;mso-position-horizontal:left;mso-position-horizontal-relative:margin;mso-position-vertical:absolute;mso-position-vertical-relative:text;mso-width-percent:0;mso-height-percent:0;mso-width-relative:margin;mso-height-relative:margin;v-text-anchor:top" o:gfxdata="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" stroked="f">
+                <v:textbox>
+                  <w:txbxContent>
+                    <w:p>
+                      <w:r>
+                        <w:t xml:space="preserve">E= </w:t>
+                      </w:r>
+                      <w:r>
+                        <w:t>311275.8</w:t>
+                      </w:r>
+                      <w:r>
+                        <w:t xml:space="preserve"> N = </w:t>
+                      </w:r>
+                      <w:r>
+                        <w:t>173146.4</w:t>
+                      </w:r>
+                    </w:p>
+                  </w:txbxContent>
+                </v:textbox>
+                <w10:wrap type="square" anchorx="margin"/>
+              </v:shape>
+            </w:pict>
+          </mc:Fallback>
+        </mc:AlternateContent>
+      </w:r>
+      <w:r>
+        <w:rPr>
+          <w:noProof/>
+          <w:sz w:val="24"/>
+          <w:szCs w:val="24"/>
+        </w:rPr>
+        <mc:AlternateContent>
+          <mc:Choice Requires="wps">
+            <w:drawing>
+              <wp:anchor distT="0" distB="0" distL="114300" distR="114300" simplePos="0" relativeHeight="251662336" behindDoc="0" locked="0" layoutInCell="1" allowOverlap="1" wp14:anchorId="522E9BAF" wp14:editId="46E5E2C4">
                 <wp:simplePos x="0" y="0"/>
                 <wp:positionH relativeFrom="margin">
                   <wp:posOffset>-19050</wp:posOffset>
@@ -3736,121 +4056,22 @@
           </mc:Choice>
           <mc:Fallback>
             <w:pict>
-              <v:rect w14:anchorId="09AD16C5" id="Rectangle 2" o:spid="_x0000_s1026" style="position:absolute;margin-left:-1.5pt;margin-top:17.45pt;width:6pt;height:5.25pt;z-index:251662336;visibility:visible;mso-wrap-style:square;mso-wrap-distance-left:9pt;mso-wrap-distance-top:0;mso-wrap-distance-right:9pt;mso-wrap-distance-bottom:0;mso-position-horizontal:absolute;mso-position-horizontal-relative:margin;mso-position-vertical:absolute;mso-position-vertical-relative:text;v-text-anchor:middle" o:gfxdata="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" fillcolor="black [3213]" strokecolor="black [3213]" strokeweight="1pt">
+              <v:rect w14:anchorId="76CF366B" id="Rectangle 2" o:spid="_x0000_s1026" style="position:absolute;margin-left:-1.5pt;margin-top:17.45pt;width:6pt;height:5.25pt;z-index:251662336;visibility:visible;mso-wrap-style:square;mso-wrap-distance-left:9pt;mso-wrap-distance-top:0;mso-wrap-distance-right:9pt;mso-wrap-distance-bottom:0;mso-position-horizontal:absolute;mso-position-horizontal-relative:margin;mso-position-vertical:absolute;mso-position-vertical-relative:text;v-text-anchor:middle" o:gfxdata="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" fillcolor="black [3213]" strokecolor="black [3213]" strokeweight="1pt">
                 <w10:wrap anchorx="margin"/>
               </v:rect>
             </w:pict>
           </mc:Fallback>
         </mc:AlternateContent>
       </w:r>
-      <w:r>
-        <w:rPr>
-          <w:noProof/>
-        </w:rPr>
-        <mc:AlternateContent>
-          <mc:Choice Requires="wps">
-            <w:drawing>
-              <wp:anchor distT="45720" distB="45720" distL="114300" distR="114300" simplePos="0" relativeHeight="251658751" behindDoc="0" locked="0" layoutInCell="1" allowOverlap="1" wp14:anchorId="5026584C" wp14:editId="1927EC69">
-                <wp:simplePos x="0" y="0"/>
-                <wp:positionH relativeFrom="column">
-                  <wp:posOffset>0</wp:posOffset>
-                </wp:positionH>
-                <wp:positionV relativeFrom="paragraph">
-                  <wp:posOffset>240665</wp:posOffset>
-                </wp:positionV>
-                <wp:extent cx="1800225" cy="228600"/>
-                <wp:effectExtent l="0" t="0" r="9525" b="0"/>
-                <wp:wrapSquare wrapText="bothSides"/>
-                <wp:docPr id="704266973" name="Text Box 2"/>
-                <wp:cNvGraphicFramePr>
-                  <a:graphicFrameLocks xmlns:a="http://schemas.openxmlformats.org/drawingml/2006/main"/>
-                </wp:cNvGraphicFramePr>
-                <a:graphic xmlns:a="http://schemas.openxmlformats.org/drawingml/2006/main">
-                  <a:graphicData uri="http://schemas.microsoft.com/office/word/2010/wordprocessingShape">
-                    <wps:wsp>
-                      <wps:cNvSpPr txBox="1">
-                        <a:spLocks noChangeArrowheads="1"/>
-                      </wps:cNvSpPr>
-                      <wps:spPr bwMode="auto">
-                        <a:xfrm>
-                          <a:off x="0" y="0"/>
-                          <a:ext cx="1800225" cy="228600"/>
-                        </a:xfrm>
-                        <a:prstGeom prst="rect">
-                          <a:avLst/>
-                        </a:prstGeom>
-                        <a:solidFill>
-                          <a:srgbClr val="FFFFFF"/>
-                        </a:solidFill>
-                        <a:ln w="9525">
-                          <a:noFill/>
-                          <a:miter lim="800000"/>
-                          <a:headEnd/>
-                          <a:tailEnd/>
-                        </a:ln>
-                      </wps:spPr>
-                      <wps:txbx>
-                        <w:txbxContent>
-                          <w:p>
-                            <w:r>
-                              <w:t xml:space="preserve">E= </w:t>
-                            </w:r>
-                            <w:r>
-                              <w:t>311275.8</w:t>
-                            </w:r>
-                            <w:r>
-                              <w:t xml:space="preserve"> N = </w:t>
-                            </w:r>
-                            <w:r>
-                              <w:t>173146.4</w:t>
-                            </w:r>
-                          </w:p>
-                        </w:txbxContent>
-                      </wps:txbx>
-                      <wps:bodyPr rot="0" vert="horz" wrap="square" lIns="91440" tIns="45720" rIns="91440" bIns="45720" anchor="t" anchorCtr="0">
-                        <a:noAutofit/>
-                      </wps:bodyPr>
-                    </wps:wsp>
-                  </a:graphicData>
-                </a:graphic>
-                <wp14:sizeRelH relativeFrom="margin">
-                  <wp14:pctWidth>0</wp14:pctWidth>
-                </wp14:sizeRelH>
-                <wp14:sizeRelV relativeFrom="margin">
-                  <wp14:pctHeight>0</wp14:pctHeight>
-                </wp14:sizeRelV>
-              </wp:anchor>
-            </w:drawing>
-          </mc:Choice>
-          <mc:Fallback>
-            <w:pict>
-              <v:shape w14:anchorId="5026584C" id="_x0000_s1027" type="#_x0000_t202" style="position:absolute;margin-left:0;margin-top:18.95pt;width:141.75pt;height:18pt;z-index:251658751;visibility:visible;mso-wrap-style:square;mso-width-percent:0;mso-height-percent:0;mso-wrap-distance-left:9pt;mso-wrap-distance-top:3.6pt;mso-wrap-distance-right:9pt;mso-wrap-distance-bottom:3.6pt;mso-position-horizontal:absolute;mso-position-horizontal-relative:text;mso-position-vertical:absolute;mso-position-vertical-relative:text;mso-width-percent:0;mso-height-percent:0;mso-width-relative:margin;mso-height-relative:margin;v-text-anchor:top" o:gfxdata="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" stroked="f">
-                <v:textbox>
-                  <w:txbxContent>
-                    <w:p>
-                      <w:r>
-                        <w:t xml:space="preserve">E= </w:t>
-                      </w:r>
-                      <w:r>
-                        <w:t>311275.8</w:t>
-                      </w:r>
-                      <w:r>
-                        <w:t xml:space="preserve"> N = </w:t>
-                      </w:r>
-                      <w:r>
-                        <w:t>173146.4</w:t>
-                      </w:r>
-                    </w:p>
-                  </w:txbxContent>
-                </v:textbox>
-                <w10:wrap type="square"/>
-              </v:shape>
-            </w:pict>
-          </mc:Fallback>
-        </mc:AlternateContent>
-      </w:r>
-    </w:p>
-    <w:p/>
+    </w:p>
+    <w:p>
+      <w:pPr>
+        <w:rPr>
+          <w:sz w:val="24"/>
+          <w:szCs w:val="24"/>
+        </w:rPr>
+      </w:pPr>
+    </w:p>
     <w:p>
       <w:pPr>
         <w:pStyle w:val="ListParagraph"/>
@@ -3858,8 +4079,16 @@
           <w:ilvl w:val="0"/>
           <w:numId w:val="35"/>
         </w:numPr>
-      </w:pPr>
-      <w:r>
+        <w:rPr>
+          <w:sz w:val="24"/>
+          <w:szCs w:val="24"/>
+        </w:rPr>
+      </w:pPr>
+      <w:r>
+        <w:rPr>
+          <w:sz w:val="24"/>
+          <w:szCs w:val="24"/>
+        </w:rPr>
         <w:t>Downloaded data for Cardiff using above northing and easting for future referencing</w:t>
       </w:r>
     </w:p>
@@ -3870,27 +4099,39 @@
           <w:ilvl w:val="0"/>
           <w:numId w:val="35"/>
         </w:numPr>
-      </w:pPr>
-      <w:r>
-        <w:rPr>
+        <w:rPr>
+          <w:sz w:val="24"/>
+          <w:szCs w:val="24"/>
+        </w:rPr>
+      </w:pPr>
+      <w:r>
+        <w:rPr>
+          <w:sz w:val="24"/>
+          <w:szCs w:val="24"/>
           <w:highlight w:val="green"/>
         </w:rPr>
         <w:t>Mention</w:t>
       </w:r>
       <w:r>
         <w:rPr>
+          <w:sz w:val="24"/>
+          <w:szCs w:val="24"/>
           <w:highlight w:val="green"/>
         </w:rPr>
         <w:t xml:space="preserve"> and justify</w:t>
       </w:r>
       <w:r>
         <w:rPr>
+          <w:sz w:val="24"/>
+          <w:szCs w:val="24"/>
           <w:highlight w:val="green"/>
         </w:rPr>
         <w:t xml:space="preserve"> </w:t>
       </w:r>
       <w:r>
         <w:rPr>
+          <w:sz w:val="24"/>
+          <w:szCs w:val="24"/>
           <w:highlight w:val="green"/>
         </w:rPr>
         <w:t>website used for data</w:t>
@@ -3903,21 +4144,132 @@
           <w:ilvl w:val="0"/>
           <w:numId w:val="35"/>
         </w:numPr>
-      </w:pPr>
-      <w:r>
+        <w:rPr>
+          <w:sz w:val="24"/>
+          <w:szCs w:val="24"/>
+        </w:rPr>
+      </w:pPr>
+      <w:r>
+        <w:rPr>
+          <w:sz w:val="24"/>
+          <w:szCs w:val="24"/>
+        </w:rPr>
         <w:t>Had to change column heading in POI data file manually</w:t>
       </w:r>
       <w:r>
+        <w:rPr>
+          <w:sz w:val="24"/>
+          <w:szCs w:val="24"/>
+        </w:rPr>
         <w:t xml:space="preserve"> because </w:t>
       </w:r>
       <w:r>
+        <w:rPr>
+          <w:sz w:val="24"/>
+          <w:szCs w:val="24"/>
+        </w:rPr>
         <w:t xml:space="preserve">the file reader </w:t>
       </w:r>
       <w:r>
+        <w:rPr>
+          <w:sz w:val="24"/>
+          <w:szCs w:val="24"/>
+        </w:rPr>
         <w:t xml:space="preserve">thought there was only one </w:t>
       </w:r>
       <w:r>
+        <w:rPr>
+          <w:sz w:val="24"/>
+          <w:szCs w:val="24"/>
+        </w:rPr>
         <w:t>column.</w:t>
+      </w:r>
+    </w:p>
+    <w:p>
+      <w:pPr>
+        <w:pStyle w:val="ListParagraph"/>
+        <w:numPr>
+          <w:ilvl w:val="0"/>
+          <w:numId w:val="35"/>
+        </w:numPr>
+        <w:rPr>
+          <w:sz w:val="24"/>
+          <w:szCs w:val="24"/>
+        </w:rPr>
+      </w:pPr>
+      <w:r>
+        <w:rPr>
+          <w:sz w:val="24"/>
+          <w:szCs w:val="24"/>
+        </w:rPr>
+        <w:t>Data is stripped and stored in separate cells</w:t>
+      </w:r>
+    </w:p>
+    <w:p>
+      <w:pPr>
+        <w:pStyle w:val="ListParagraph"/>
+        <w:numPr>
+          <w:ilvl w:val="0"/>
+          <w:numId w:val="35"/>
+        </w:numPr>
+        <w:rPr>
+          <w:sz w:val="24"/>
+          <w:szCs w:val="24"/>
+        </w:rPr>
+      </w:pPr>
+      <w:r>
+        <w:rPr>
+          <w:sz w:val="24"/>
+          <w:szCs w:val="24"/>
+        </w:rPr>
+        <w:t>Easting and Northing had to be transformed into Lat and Lon</w:t>
+      </w:r>
+    </w:p>
+    <w:p>
+      <w:pPr>
+        <w:pStyle w:val="ListParagraph"/>
+        <w:numPr>
+          <w:ilvl w:val="0"/>
+          <w:numId w:val="35"/>
+        </w:numPr>
+        <w:rPr>
+          <w:sz w:val="24"/>
+          <w:szCs w:val="24"/>
+        </w:rPr>
+      </w:pPr>
+      <w:r>
+        <w:rPr>
+          <w:sz w:val="24"/>
+          <w:szCs w:val="24"/>
+        </w:rPr>
+        <w:t>Made it slower to upload each row</w:t>
+      </w:r>
+    </w:p>
+    <w:p>
+      <w:pPr>
+        <w:pStyle w:val="ListParagraph"/>
+        <w:numPr>
+          <w:ilvl w:val="0"/>
+          <w:numId w:val="35"/>
+        </w:numPr>
+        <w:rPr>
+          <w:sz w:val="24"/>
+          <w:szCs w:val="24"/>
+        </w:rPr>
+      </w:pPr>
+      <w:r>
+        <w:rPr>
+          <w:sz w:val="24"/>
+          <w:szCs w:val="24"/>
+        </w:rPr>
+        <w:t xml:space="preserve">Moved transformer </w:t>
+      </w:r>
+      <w:r>
+        <w:rPr>
+          <w:sz w:val="24"/>
+          <w:szCs w:val="24"/>
+        </w:rPr>
+        <w:t>instance outside of for loop to reduce time for upload</w:t>
       </w:r>
     </w:p>
     <w:p/>

</xml_diff>